<commit_message>
Setelah saya cek berkas yang dibuat masih kurang. TOLONG lebih serius kembali.
</commit_message>
<xml_diff>
--- a/BAB 3 Piranti Interaktif/Bab 3 Piranti Interaktif.docx
+++ b/BAB 3 Piranti Interaktif/Bab 3 Piranti Interaktif.docx
@@ -1,14 +1,14 @@
 
 <file path=word/document.xml><?xml version="1.0" encoding="utf-8"?>
-<w:document xmlns:mc="http://schemas.openxmlformats.org/markup-compatibility/2006" xmlns:o="urn:schemas-microsoft-com:office:office" xmlns:r="http://schemas.openxmlformats.org/officeDocument/2006/relationships" xmlns:m="http://schemas.openxmlformats.org/officeDocument/2006/math" xmlns:v="urn:schemas-microsoft-com:vml" xmlns:wp="http://schemas.openxmlformats.org/drawingml/2006/wordprocessingDrawing" xmlns:w10="urn:schemas-microsoft-com:office:word" xmlns:w="http://schemas.openxmlformats.org/wordprocessingml/2006/main" xmlns:wne="http://schemas.microsoft.com/office/word/2006/wordml" xmlns:sl="http://schemas.openxmlformats.org/schemaLibrary/2006/main" xmlns:a="http://schemas.openxmlformats.org/drawingml/2006/main" xmlns:pic="http://schemas.openxmlformats.org/drawingml/2006/picture" xmlns:c="http://schemas.openxmlformats.org/drawingml/2006/chart" xmlns:lc="http://schemas.openxmlformats.org/drawingml/2006/lockedCanvas" xmlns:dgm="http://schemas.openxmlformats.org/drawingml/2006/diagram" xmlns:wps="http://schemas.microsoft.com/office/word/2010/wordprocessingShape" xmlns:wpg="http://schemas.microsoft.com/office/word/2010/wordprocessingGroup" xmlns:w14="http://schemas.microsoft.com/office/word/2010/wordml" xmlns:w15="http://schemas.microsoft.com/office/word/2012/wordml" xmlns:w16="http://schemas.microsoft.com/office/word/2018/wordml" xmlns:w16cex="http://schemas.microsoft.com/office/word/2018/wordml/cex" xmlns:w16cid="http://schemas.microsoft.com/office/word/2016/wordml/cid" xmlns="http://schemas.microsoft.com/office/tasks/2019/documenttasks" xmlns:cr="http://schemas.microsoft.com/office/comments/2020/reactions">
+<w:document xmlns:wpc="http://schemas.microsoft.com/office/word/2010/wordprocessingCanvas" xmlns:cx="http://schemas.microsoft.com/office/drawing/2014/chartex" xmlns:cx1="http://schemas.microsoft.com/office/drawing/2015/9/8/chartex" xmlns:cx2="http://schemas.microsoft.com/office/drawing/2015/10/21/chartex" xmlns:cx3="http://schemas.microsoft.com/office/drawing/2016/5/9/chartex" xmlns:cx4="http://schemas.microsoft.com/office/drawing/2016/5/10/chartex" xmlns:cx5="http://schemas.microsoft.com/office/drawing/2016/5/11/chartex" xmlns:cx6="http://schemas.microsoft.com/office/drawing/2016/5/12/chartex" xmlns:cx7="http://schemas.microsoft.com/office/drawing/2016/5/13/chartex" xmlns:cx8="http://schemas.microsoft.com/office/drawing/2016/5/14/chartex" xmlns:mc="http://schemas.openxmlformats.org/markup-compatibility/2006" xmlns:aink="http://schemas.microsoft.com/office/drawing/2016/ink" xmlns:am3d="http://schemas.microsoft.com/office/drawing/2017/model3d" xmlns:o="urn:schemas-microsoft-com:office:office" xmlns:oel="http://schemas.microsoft.com/office/2019/extlst" xmlns:r="http://schemas.openxmlformats.org/officeDocument/2006/relationships" xmlns:m="http://schemas.openxmlformats.org/officeDocument/2006/math" xmlns:v="urn:schemas-microsoft-com:vml" xmlns:wp14="http://schemas.microsoft.com/office/word/2010/wordprocessingDrawing" xmlns:wp="http://schemas.openxmlformats.org/drawingml/2006/wordprocessingDrawing" xmlns:w10="urn:schemas-microsoft-com:office:word" xmlns:w="http://schemas.openxmlformats.org/wordprocessingml/2006/main" xmlns:w14="http://schemas.microsoft.com/office/word/2010/wordml" xmlns:w15="http://schemas.microsoft.com/office/word/2012/wordml" xmlns:w16cex="http://schemas.microsoft.com/office/word/2018/wordml/cex" xmlns:w16cid="http://schemas.microsoft.com/office/word/2016/wordml/cid" xmlns:w16="http://schemas.microsoft.com/office/word/2018/wordml" xmlns:w16du="http://schemas.microsoft.com/office/word/2023/wordml/word16du" xmlns:w16sdtdh="http://schemas.microsoft.com/office/word/2020/wordml/sdtdatahash" xmlns:w16sdtfl="http://schemas.microsoft.com/office/word/2024/wordml/sdtformatlock" xmlns:w16se="http://schemas.microsoft.com/office/word/2015/wordml/symex" xmlns:wpg="http://schemas.microsoft.com/office/word/2010/wordprocessingGroup" xmlns:wpi="http://schemas.microsoft.com/office/word/2010/wordprocessingInk" xmlns:wne="http://schemas.microsoft.com/office/word/2006/wordml" xmlns:wps="http://schemas.microsoft.com/office/word/2010/wordprocessingShape" mc:Ignorable="w14 w15 w16se w16cid w16 w16cex w16sdtdh w16sdtfl w16du wp14">
   <w:body>
     <w:p>
       <w:pPr>
         <w:spacing w:line="240" w:lineRule="auto"/>
-        <w:ind w:left="567" w:right="686" w:firstLine="0"/>
-        <w:jc w:val="center"/>
-        <w:rPr>
-          <w:rFonts w:ascii="Times New Roman" w:cs="Times New Roman" w:eastAsia="Times New Roman" w:hAnsi="Times New Roman"/>
+        <w:ind w:left="567" w:right="686"/>
+        <w:jc w:val="center"/>
+        <w:rPr>
+          <w:rFonts w:ascii="Times New Roman" w:eastAsia="Times New Roman" w:hAnsi="Times New Roman" w:cs="Times New Roman"/>
           <w:sz w:val="36"/>
           <w:szCs w:val="36"/>
         </w:rPr>
@@ -16,12 +16,11 @@
       <w:commentRangeStart w:id="0"/>
       <w:r>
         <w:rPr>
-          <w:rFonts w:ascii="Times New Roman" w:cs="Times New Roman" w:eastAsia="Times New Roman" w:hAnsi="Times New Roman"/>
+          <w:rFonts w:ascii="Times New Roman" w:eastAsia="Times New Roman" w:hAnsi="Times New Roman" w:cs="Times New Roman"/>
           <w:sz w:val="36"/>
           <w:szCs w:val="36"/>
-          <w:rtl w:val="0"/>
-        </w:rPr>
-        <w:t xml:space="preserve">TUGAS</w:t>
+        </w:rPr>
+        <w:t>TUGAS</w:t>
       </w:r>
       <w:commentRangeEnd w:id="0"/>
       <w:r>
@@ -29,10 +28,9 @@
       </w:r>
       <w:r>
         <w:rPr>
-          <w:rFonts w:ascii="Times New Roman" w:cs="Times New Roman" w:eastAsia="Times New Roman" w:hAnsi="Times New Roman"/>
+          <w:rFonts w:ascii="Times New Roman" w:eastAsia="Times New Roman" w:hAnsi="Times New Roman" w:cs="Times New Roman"/>
           <w:sz w:val="36"/>
           <w:szCs w:val="36"/>
-          <w:rtl w:val="0"/>
         </w:rPr>
         <w:t xml:space="preserve"> 1 PERANCANGAN USER EXPERIENCE </w:t>
       </w:r>
@@ -40,60 +38,62 @@
     <w:p>
       <w:pPr>
         <w:spacing w:line="240" w:lineRule="auto"/>
-        <w:ind w:left="567" w:right="686" w:firstLine="0"/>
-        <w:jc w:val="center"/>
-        <w:rPr>
-          <w:rFonts w:ascii="Times New Roman" w:cs="Times New Roman" w:eastAsia="Times New Roman" w:hAnsi="Times New Roman"/>
+        <w:ind w:left="567" w:right="686"/>
+        <w:jc w:val="center"/>
+        <w:rPr>
+          <w:rFonts w:ascii="Times New Roman" w:eastAsia="Times New Roman" w:hAnsi="Times New Roman" w:cs="Times New Roman"/>
           <w:sz w:val="36"/>
           <w:szCs w:val="36"/>
         </w:rPr>
       </w:pPr>
       <w:r>
         <w:rPr>
-          <w:rFonts w:ascii="Times New Roman" w:cs="Times New Roman" w:eastAsia="Times New Roman" w:hAnsi="Times New Roman"/>
+          <w:rFonts w:ascii="Times New Roman" w:eastAsia="Times New Roman" w:hAnsi="Times New Roman" w:cs="Times New Roman"/>
           <w:sz w:val="36"/>
           <w:szCs w:val="36"/>
-          <w:rtl w:val="0"/>
-        </w:rPr>
-        <w:t xml:space="preserve">“PIRANTI INTERAKTIF“</w:t>
-      </w:r>
-    </w:p>
-    <w:p>
-      <w:pPr>
-        <w:spacing w:line="240" w:lineRule="auto"/>
-        <w:ind w:left="567" w:right="686" w:firstLine="0"/>
-        <w:jc w:val="center"/>
-        <w:rPr>
-          <w:rFonts w:ascii="Times New Roman" w:cs="Times New Roman" w:eastAsia="Times New Roman" w:hAnsi="Times New Roman"/>
+        </w:rPr>
+        <w:t xml:space="preserve">“PIRANTI </w:t>
+      </w:r>
+      <w:proofErr w:type="gramStart"/>
+      <w:r>
+        <w:rPr>
+          <w:rFonts w:ascii="Times New Roman" w:eastAsia="Times New Roman" w:hAnsi="Times New Roman" w:cs="Times New Roman"/>
           <w:sz w:val="36"/>
           <w:szCs w:val="36"/>
         </w:rPr>
-      </w:pPr>
-      <w:r>
-        <w:rPr>
-          <w:rtl w:val="0"/>
-        </w:rPr>
-      </w:r>
-    </w:p>
-    <w:p>
-      <w:pPr>
-        <w:spacing w:line="240" w:lineRule="auto"/>
-        <w:ind w:left="567" w:right="686" w:firstLine="0"/>
-        <w:jc w:val="center"/>
-        <w:rPr>
-          <w:rFonts w:ascii="Calibri" w:cs="Calibri" w:eastAsia="Calibri" w:hAnsi="Calibri"/>
-        </w:rPr>
-      </w:pPr>
-      <w:r>
-        <w:rPr>
-          <w:rtl w:val="0"/>
-        </w:rPr>
-      </w:r>
-      <w:r>
+        <w:t>INTERAKTIF“</w:t>
+      </w:r>
+      <w:proofErr w:type="gramEnd"/>
+    </w:p>
+    <w:p>
+      <w:pPr>
+        <w:spacing w:line="240" w:lineRule="auto"/>
+        <w:ind w:left="567" w:right="686"/>
+        <w:jc w:val="center"/>
+        <w:rPr>
+          <w:rFonts w:ascii="Times New Roman" w:eastAsia="Times New Roman" w:hAnsi="Times New Roman" w:cs="Times New Roman"/>
+          <w:sz w:val="36"/>
+          <w:szCs w:val="36"/>
+        </w:rPr>
+      </w:pPr>
+    </w:p>
+    <w:p>
+      <w:pPr>
+        <w:spacing w:line="240" w:lineRule="auto"/>
+        <w:ind w:left="567" w:right="686"/>
+        <w:jc w:val="center"/>
+        <w:rPr>
+          <w:rFonts w:ascii="Calibri" w:eastAsia="Calibri" w:hAnsi="Calibri" w:cs="Calibri"/>
+        </w:rPr>
+      </w:pPr>
+      <w:r>
+        <w:rPr>
+          <w:noProof/>
+        </w:rPr>
         <mc:AlternateContent>
           <mc:Choice Requires="wpg">
             <w:drawing>
-              <wp:anchor allowOverlap="1" behindDoc="0" distB="0" distT="0" distL="114300" distR="114300" hidden="0" layoutInCell="1" locked="0" relativeHeight="0" simplePos="0">
+              <wp:anchor distT="0" distB="0" distL="114300" distR="114300" simplePos="0" relativeHeight="251658240" behindDoc="0" locked="0" layoutInCell="1" hidden="0" allowOverlap="1" wp14:anchorId="22FFCCAA" wp14:editId="4A5B639C">
                 <wp:simplePos x="0" y="0"/>
                 <wp:positionH relativeFrom="column">
                   <wp:posOffset>-266699</wp:posOffset>
@@ -102,15 +102,16 @@
                   <wp:posOffset>76200</wp:posOffset>
                 </wp:positionV>
                 <wp:extent cx="6303320" cy="38708"/>
-                <wp:effectExtent b="0" l="0" r="0" t="0"/>
+                <wp:effectExtent l="0" t="0" r="0" b="0"/>
                 <wp:wrapNone/>
-                <wp:docPr id="1" name=""/>
-                <a:graphic>
+                <wp:docPr id="1" name="Straight Arrow Connector 1"/>
+                <wp:cNvGraphicFramePr/>
+                <a:graphic xmlns:a="http://schemas.openxmlformats.org/drawingml/2006/main">
                   <a:graphicData uri="http://schemas.microsoft.com/office/word/2010/wordprocessingShape">
                     <wps:wsp>
                       <wps:cNvCnPr/>
                       <wps:spPr>
-                        <a:xfrm flipH="1" rot="10800000">
+                        <a:xfrm rot="10800000" flipH="1">
                           <a:off x="2199103" y="3765409"/>
                           <a:ext cx="6293795" cy="29183"/>
                         </a:xfrm>
@@ -118,26 +119,24 @@
                           <a:avLst/>
                         </a:prstGeom>
                         <a:noFill/>
-                        <a:ln cap="flat" cmpd="sng" w="9525">
+                        <a:ln w="9525" cap="flat" cmpd="sng">
                           <a:solidFill>
                             <a:schemeClr val="dk1"/>
                           </a:solidFill>
                           <a:prstDash val="solid"/>
                           <a:round/>
-                          <a:headEnd len="sm" w="sm" type="none"/>
-                          <a:tailEnd len="sm" w="sm" type="none"/>
+                          <a:headEnd type="none" w="sm" len="sm"/>
+                          <a:tailEnd type="none" w="sm" len="sm"/>
                         </a:ln>
                       </wps:spPr>
-                      <wps:bodyPr anchorCtr="0" anchor="ctr" bIns="91425" lIns="91425" spcFirstLastPara="1" rIns="91425" wrap="square" tIns="91425">
-                        <a:noAutofit/>
-                      </wps:bodyPr>
+                      <wps:bodyPr/>
                     </wps:wsp>
                   </a:graphicData>
                 </a:graphic>
               </wp:anchor>
             </w:drawing>
           </mc:Choice>
-          <mc:Fallback>
+          <mc:Fallback xmlns:cr="http://schemas.microsoft.com/office/comments/2020/reactions" xmlns="http://schemas.microsoft.com/office/tasks/2019/documenttasks" xmlns:dgm="http://schemas.openxmlformats.org/drawingml/2006/diagram" xmlns:lc="http://schemas.openxmlformats.org/drawingml/2006/lockedCanvas" xmlns:c="http://schemas.openxmlformats.org/drawingml/2006/chart" xmlns:pic="http://schemas.openxmlformats.org/drawingml/2006/picture" xmlns:a="http://schemas.openxmlformats.org/drawingml/2006/main" xmlns:sl="http://schemas.openxmlformats.org/schemaLibrary/2006/main">
             <w:drawing>
               <wp:anchor allowOverlap="1" behindDoc="0" distB="0" distT="0" distL="114300" distR="114300" hidden="0" layoutInCell="1" locked="0" relativeHeight="0" simplePos="0">
                 <wp:simplePos x="0" y="0"/>
@@ -159,7 +158,7 @@
                         <pic:cNvPicPr preferRelativeResize="0"/>
                       </pic:nvPicPr>
                       <pic:blipFill>
-                        <a:blip r:embed="rId7"/>
+                        <a:blip r:embed="rId8"/>
                         <a:srcRect/>
                         <a:stretch>
                           <a:fillRect/>
@@ -185,108 +184,85 @@
     <w:p>
       <w:pPr>
         <w:spacing w:line="240" w:lineRule="auto"/>
-        <w:ind w:left="567" w:right="686" w:firstLine="0"/>
-        <w:jc w:val="center"/>
-        <w:rPr>
-          <w:rFonts w:ascii="Calibri" w:cs="Calibri" w:eastAsia="Calibri" w:hAnsi="Calibri"/>
-        </w:rPr>
-      </w:pPr>
-      <w:r>
-        <w:rPr>
-          <w:rtl w:val="0"/>
-        </w:rPr>
-      </w:r>
-    </w:p>
-    <w:p>
-      <w:pPr>
-        <w:spacing w:line="240" w:lineRule="auto"/>
-        <w:ind w:left="567" w:right="686" w:firstLine="0"/>
-        <w:jc w:val="center"/>
-        <w:rPr>
-          <w:rFonts w:ascii="Calibri" w:cs="Calibri" w:eastAsia="Calibri" w:hAnsi="Calibri"/>
-        </w:rPr>
-      </w:pPr>
-      <w:r>
-        <w:rPr>
-          <w:rtl w:val="0"/>
-        </w:rPr>
-      </w:r>
-    </w:p>
-    <w:p>
-      <w:pPr>
-        <w:spacing w:line="240" w:lineRule="auto"/>
-        <w:ind w:left="567" w:right="686" w:firstLine="0"/>
-        <w:jc w:val="center"/>
-        <w:rPr>
-          <w:rFonts w:ascii="Calibri" w:cs="Calibri" w:eastAsia="Calibri" w:hAnsi="Calibri"/>
-        </w:rPr>
-      </w:pPr>
-      <w:r>
-        <w:rPr>
-          <w:rtl w:val="0"/>
-        </w:rPr>
-      </w:r>
-    </w:p>
-    <w:p>
-      <w:pPr>
-        <w:spacing w:line="240" w:lineRule="auto"/>
-        <w:ind w:left="567" w:right="686" w:firstLine="0"/>
-        <w:jc w:val="center"/>
-        <w:rPr>
-          <w:rFonts w:ascii="Calibri" w:cs="Calibri" w:eastAsia="Calibri" w:hAnsi="Calibri"/>
-        </w:rPr>
-      </w:pPr>
-      <w:r>
-        <w:rPr>
-          <w:rtl w:val="0"/>
-        </w:rPr>
-      </w:r>
-    </w:p>
-    <w:p>
-      <w:pPr>
-        <w:spacing w:line="240" w:lineRule="auto"/>
-        <w:ind w:left="567" w:right="686" w:firstLine="0"/>
-        <w:jc w:val="center"/>
-        <w:rPr>
-          <w:rFonts w:ascii="Calibri" w:cs="Calibri" w:eastAsia="Calibri" w:hAnsi="Calibri"/>
-        </w:rPr>
-      </w:pPr>
-      <w:r>
-        <w:rPr>
-          <w:rtl w:val="0"/>
-        </w:rPr>
-      </w:r>
-    </w:p>
-    <w:p>
-      <w:pPr>
-        <w:spacing w:line="240" w:lineRule="auto"/>
-        <w:ind w:left="567" w:right="686" w:firstLine="0"/>
-        <w:jc w:val="center"/>
-        <w:rPr>
-          <w:rFonts w:ascii="Times New Roman" w:cs="Times New Roman" w:eastAsia="Times New Roman" w:hAnsi="Times New Roman"/>
+        <w:ind w:left="567" w:right="686"/>
+        <w:jc w:val="center"/>
+        <w:rPr>
+          <w:rFonts w:ascii="Calibri" w:eastAsia="Calibri" w:hAnsi="Calibri" w:cs="Calibri"/>
+        </w:rPr>
+      </w:pPr>
+    </w:p>
+    <w:p>
+      <w:pPr>
+        <w:spacing w:line="240" w:lineRule="auto"/>
+        <w:ind w:left="567" w:right="686"/>
+        <w:jc w:val="center"/>
+        <w:rPr>
+          <w:rFonts w:ascii="Calibri" w:eastAsia="Calibri" w:hAnsi="Calibri" w:cs="Calibri"/>
+        </w:rPr>
+      </w:pPr>
+    </w:p>
+    <w:p>
+      <w:pPr>
+        <w:spacing w:line="240" w:lineRule="auto"/>
+        <w:ind w:left="567" w:right="686"/>
+        <w:jc w:val="center"/>
+        <w:rPr>
+          <w:rFonts w:ascii="Calibri" w:eastAsia="Calibri" w:hAnsi="Calibri" w:cs="Calibri"/>
+        </w:rPr>
+      </w:pPr>
+    </w:p>
+    <w:p>
+      <w:pPr>
+        <w:spacing w:line="240" w:lineRule="auto"/>
+        <w:ind w:left="567" w:right="686"/>
+        <w:jc w:val="center"/>
+        <w:rPr>
+          <w:rFonts w:ascii="Calibri" w:eastAsia="Calibri" w:hAnsi="Calibri" w:cs="Calibri"/>
+        </w:rPr>
+      </w:pPr>
+    </w:p>
+    <w:p>
+      <w:pPr>
+        <w:spacing w:line="240" w:lineRule="auto"/>
+        <w:ind w:left="567" w:right="686"/>
+        <w:jc w:val="center"/>
+        <w:rPr>
+          <w:rFonts w:ascii="Calibri" w:eastAsia="Calibri" w:hAnsi="Calibri" w:cs="Calibri"/>
+        </w:rPr>
+      </w:pPr>
+    </w:p>
+    <w:p>
+      <w:pPr>
+        <w:spacing w:line="240" w:lineRule="auto"/>
+        <w:ind w:left="567" w:right="686"/>
+        <w:jc w:val="center"/>
+        <w:rPr>
+          <w:rFonts w:ascii="Times New Roman" w:eastAsia="Times New Roman" w:hAnsi="Times New Roman" w:cs="Times New Roman"/>
           <w:sz w:val="36"/>
           <w:szCs w:val="36"/>
         </w:rPr>
       </w:pPr>
       <w:r>
         <w:rPr>
-          <w:rFonts w:ascii="Calibri" w:cs="Calibri" w:eastAsia="Calibri" w:hAnsi="Calibri"/>
+          <w:rFonts w:ascii="Calibri" w:eastAsia="Calibri" w:hAnsi="Calibri" w:cs="Calibri"/>
+          <w:noProof/>
         </w:rPr>
         <w:drawing>
-          <wp:inline distB="0" distT="0" distL="0" distR="0">
+          <wp:inline distT="0" distB="0" distL="0" distR="0" wp14:anchorId="2F0926F3" wp14:editId="0D27F280">
             <wp:extent cx="3813098" cy="3813098"/>
-            <wp:effectExtent b="0" l="0" r="0" t="0"/>
-            <wp:docPr descr="Pendaftaran Online Universitas Matana 2024/2025 - Idezia" id="2" name="image1.png"/>
-            <a:graphic>
+            <wp:effectExtent l="0" t="0" r="0" b="0"/>
+            <wp:docPr id="2" name="image1.png" descr="Pendaftaran Online Universitas Matana 2024/2025 - Idezia"/>
+            <wp:cNvGraphicFramePr/>
+            <a:graphic xmlns:a="http://schemas.openxmlformats.org/drawingml/2006/main">
               <a:graphicData uri="http://schemas.openxmlformats.org/drawingml/2006/picture">
-                <pic:pic>
+                <pic:pic xmlns:pic="http://schemas.openxmlformats.org/drawingml/2006/picture">
                   <pic:nvPicPr>
-                    <pic:cNvPr descr="Pendaftaran Online Universitas Matana 2024/2025 - Idezia" id="0" name="image1.png"/>
+                    <pic:cNvPr id="0" name="image1.png" descr="Pendaftaran Online Universitas Matana 2024/2025 - Idezia"/>
                     <pic:cNvPicPr preferRelativeResize="0"/>
                   </pic:nvPicPr>
                   <pic:blipFill>
-                    <a:blip r:embed="rId8"/>
-                    <a:srcRect b="0" l="0" r="0" t="0"/>
+                    <a:blip r:embed="rId9"/>
+                    <a:srcRect/>
                     <a:stretch>
                       <a:fillRect/>
                     </a:stretch>
@@ -296,7 +272,9 @@
                       <a:off x="0" y="0"/>
                       <a:ext cx="3813098" cy="3813098"/>
                     </a:xfrm>
-                    <a:prstGeom prst="rect"/>
+                    <a:prstGeom prst="rect">
+                      <a:avLst/>
+                    </a:prstGeom>
                     <a:ln/>
                   </pic:spPr>
                 </pic:pic>
@@ -305,186 +283,149 @@
           </wp:inline>
         </w:drawing>
       </w:r>
-      <w:r>
-        <w:rPr>
-          <w:rtl w:val="0"/>
-        </w:rPr>
-      </w:r>
-    </w:p>
-    <w:p>
-      <w:pPr>
-        <w:spacing w:line="240" w:lineRule="auto"/>
-        <w:ind w:left="567" w:right="686" w:firstLine="0"/>
-        <w:jc w:val="center"/>
-        <w:rPr>
-          <w:rFonts w:ascii="Times New Roman" w:cs="Times New Roman" w:eastAsia="Times New Roman" w:hAnsi="Times New Roman"/>
+    </w:p>
+    <w:p>
+      <w:pPr>
+        <w:spacing w:line="240" w:lineRule="auto"/>
+        <w:ind w:left="567" w:right="686"/>
+        <w:jc w:val="center"/>
+        <w:rPr>
+          <w:rFonts w:ascii="Times New Roman" w:eastAsia="Times New Roman" w:hAnsi="Times New Roman" w:cs="Times New Roman"/>
           <w:sz w:val="36"/>
           <w:szCs w:val="36"/>
         </w:rPr>
       </w:pPr>
-      <w:r>
-        <w:rPr>
-          <w:rtl w:val="0"/>
-        </w:rPr>
-      </w:r>
-    </w:p>
-    <w:p>
-      <w:pPr>
-        <w:spacing w:line="240" w:lineRule="auto"/>
-        <w:ind w:left="567" w:right="686" w:firstLine="0"/>
-        <w:jc w:val="center"/>
-        <w:rPr>
-          <w:rFonts w:ascii="Times New Roman" w:cs="Times New Roman" w:eastAsia="Times New Roman" w:hAnsi="Times New Roman"/>
+    </w:p>
+    <w:p>
+      <w:pPr>
+        <w:spacing w:line="240" w:lineRule="auto"/>
+        <w:ind w:left="567" w:right="686"/>
+        <w:jc w:val="center"/>
+        <w:rPr>
+          <w:rFonts w:ascii="Times New Roman" w:eastAsia="Times New Roman" w:hAnsi="Times New Roman" w:cs="Times New Roman"/>
           <w:sz w:val="36"/>
           <w:szCs w:val="36"/>
         </w:rPr>
       </w:pPr>
-      <w:r>
-        <w:rPr>
-          <w:rtl w:val="0"/>
-        </w:rPr>
-      </w:r>
-    </w:p>
-    <w:p>
-      <w:pPr>
-        <w:spacing w:line="240" w:lineRule="auto"/>
-        <w:ind w:left="567" w:right="686" w:firstLine="0"/>
-        <w:jc w:val="center"/>
-        <w:rPr>
-          <w:rFonts w:ascii="Times New Roman" w:cs="Times New Roman" w:eastAsia="Times New Roman" w:hAnsi="Times New Roman"/>
+    </w:p>
+    <w:p>
+      <w:pPr>
+        <w:spacing w:line="240" w:lineRule="auto"/>
+        <w:ind w:left="567" w:right="686"/>
+        <w:jc w:val="center"/>
+        <w:rPr>
+          <w:rFonts w:ascii="Times New Roman" w:eastAsia="Times New Roman" w:hAnsi="Times New Roman" w:cs="Times New Roman"/>
           <w:sz w:val="36"/>
           <w:szCs w:val="36"/>
         </w:rPr>
       </w:pPr>
-      <w:r>
-        <w:rPr>
-          <w:rtl w:val="0"/>
-        </w:rPr>
-      </w:r>
-    </w:p>
-    <w:p>
-      <w:pPr>
-        <w:spacing w:line="240" w:lineRule="auto"/>
-        <w:ind w:left="567" w:right="686" w:firstLine="0"/>
-        <w:jc w:val="center"/>
-        <w:rPr>
-          <w:rFonts w:ascii="Times New Roman" w:cs="Times New Roman" w:eastAsia="Times New Roman" w:hAnsi="Times New Roman"/>
+    </w:p>
+    <w:p>
+      <w:pPr>
+        <w:spacing w:line="240" w:lineRule="auto"/>
+        <w:ind w:left="567" w:right="686"/>
+        <w:jc w:val="center"/>
+        <w:rPr>
+          <w:rFonts w:ascii="Times New Roman" w:eastAsia="Times New Roman" w:hAnsi="Times New Roman" w:cs="Times New Roman"/>
           <w:sz w:val="36"/>
           <w:szCs w:val="36"/>
         </w:rPr>
       </w:pPr>
-      <w:r>
-        <w:rPr>
-          <w:rtl w:val="0"/>
-        </w:rPr>
-      </w:r>
-    </w:p>
-    <w:p>
-      <w:pPr>
-        <w:spacing w:line="240" w:lineRule="auto"/>
-        <w:ind w:left="567" w:right="686" w:firstLine="0"/>
-        <w:jc w:val="center"/>
-        <w:rPr>
-          <w:rFonts w:ascii="Times New Roman" w:cs="Times New Roman" w:eastAsia="Times New Roman" w:hAnsi="Times New Roman"/>
+    </w:p>
+    <w:p>
+      <w:pPr>
+        <w:spacing w:line="240" w:lineRule="auto"/>
+        <w:ind w:left="567" w:right="686"/>
+        <w:jc w:val="center"/>
+        <w:rPr>
+          <w:rFonts w:ascii="Times New Roman" w:eastAsia="Times New Roman" w:hAnsi="Times New Roman" w:cs="Times New Roman"/>
           <w:sz w:val="36"/>
           <w:szCs w:val="36"/>
         </w:rPr>
       </w:pPr>
-      <w:r>
-        <w:rPr>
-          <w:rtl w:val="0"/>
-        </w:rPr>
-      </w:r>
-    </w:p>
-    <w:p>
-      <w:pPr>
-        <w:spacing w:line="240" w:lineRule="auto"/>
-        <w:ind w:left="567" w:right="686" w:firstLine="0"/>
-        <w:jc w:val="center"/>
-        <w:rPr>
-          <w:rFonts w:ascii="Times New Roman" w:cs="Times New Roman" w:eastAsia="Times New Roman" w:hAnsi="Times New Roman"/>
+    </w:p>
+    <w:p>
+      <w:pPr>
+        <w:spacing w:line="240" w:lineRule="auto"/>
+        <w:ind w:left="567" w:right="686"/>
+        <w:jc w:val="center"/>
+        <w:rPr>
+          <w:rFonts w:ascii="Times New Roman" w:eastAsia="Times New Roman" w:hAnsi="Times New Roman" w:cs="Times New Roman"/>
           <w:sz w:val="32"/>
           <w:szCs w:val="32"/>
         </w:rPr>
       </w:pPr>
       <w:r>
         <w:rPr>
-          <w:rFonts w:ascii="Times New Roman" w:cs="Times New Roman" w:eastAsia="Times New Roman" w:hAnsi="Times New Roman"/>
+          <w:rFonts w:ascii="Times New Roman" w:eastAsia="Times New Roman" w:hAnsi="Times New Roman" w:cs="Times New Roman"/>
           <w:sz w:val="32"/>
           <w:szCs w:val="32"/>
-          <w:rtl w:val="0"/>
-        </w:rPr>
-        <w:t xml:space="preserve">Ezra Cristiano 20235520001</w:t>
-      </w:r>
-    </w:p>
-    <w:p>
-      <w:pPr>
-        <w:spacing w:line="240" w:lineRule="auto"/>
-        <w:ind w:left="567" w:right="686" w:firstLine="0"/>
-        <w:jc w:val="center"/>
-        <w:rPr>
-          <w:rFonts w:ascii="Times New Roman" w:cs="Times New Roman" w:eastAsia="Times New Roman" w:hAnsi="Times New Roman"/>
+        </w:rPr>
+        <w:t>Ezra Cristiano 20235520001</w:t>
+      </w:r>
+    </w:p>
+    <w:p>
+      <w:pPr>
+        <w:spacing w:line="240" w:lineRule="auto"/>
+        <w:ind w:left="567" w:right="686"/>
+        <w:jc w:val="center"/>
+        <w:rPr>
+          <w:rFonts w:ascii="Times New Roman" w:eastAsia="Times New Roman" w:hAnsi="Times New Roman" w:cs="Times New Roman"/>
           <w:sz w:val="32"/>
           <w:szCs w:val="32"/>
         </w:rPr>
       </w:pPr>
       <w:r>
         <w:rPr>
-          <w:rFonts w:ascii="Times New Roman" w:cs="Times New Roman" w:eastAsia="Times New Roman" w:hAnsi="Times New Roman"/>
+          <w:rFonts w:ascii="Times New Roman" w:eastAsia="Times New Roman" w:hAnsi="Times New Roman" w:cs="Times New Roman"/>
           <w:sz w:val="32"/>
           <w:szCs w:val="32"/>
-          <w:rtl w:val="0"/>
-        </w:rPr>
-        <w:t xml:space="preserve">Bryan Lefrans Simarmata  20235520006</w:t>
-      </w:r>
-    </w:p>
-    <w:p>
-      <w:pPr>
-        <w:spacing w:line="240" w:lineRule="auto"/>
-        <w:ind w:right="686"/>
-        <w:rPr>
-          <w:rFonts w:ascii="Times New Roman" w:cs="Times New Roman" w:eastAsia="Times New Roman" w:hAnsi="Times New Roman"/>
+        </w:rPr>
+        <w:t xml:space="preserve">Bryan Lefrans </w:t>
+      </w:r>
+      <w:proofErr w:type="gramStart"/>
+      <w:r>
+        <w:rPr>
+          <w:rFonts w:ascii="Times New Roman" w:eastAsia="Times New Roman" w:hAnsi="Times New Roman" w:cs="Times New Roman"/>
           <w:sz w:val="32"/>
           <w:szCs w:val="32"/>
         </w:rPr>
-      </w:pPr>
-      <w:r>
-        <w:rPr>
-          <w:rtl w:val="0"/>
-        </w:rPr>
-      </w:r>
-    </w:p>
-    <w:p>
-      <w:pPr>
-        <w:spacing w:line="240" w:lineRule="auto"/>
-        <w:ind w:left="567" w:right="686" w:firstLine="0"/>
-        <w:jc w:val="center"/>
-        <w:rPr>
-          <w:rFonts w:ascii="Times New Roman" w:cs="Times New Roman" w:eastAsia="Times New Roman" w:hAnsi="Times New Roman"/>
+        <w:t>Simarmata  20235520006</w:t>
+      </w:r>
+      <w:proofErr w:type="gramEnd"/>
+    </w:p>
+    <w:p>
+      <w:pPr>
+        <w:spacing w:line="240" w:lineRule="auto"/>
+        <w:ind w:right="686"/>
+        <w:rPr>
+          <w:rFonts w:ascii="Times New Roman" w:eastAsia="Times New Roman" w:hAnsi="Times New Roman" w:cs="Times New Roman"/>
           <w:sz w:val="32"/>
           <w:szCs w:val="32"/>
         </w:rPr>
       </w:pPr>
-      <w:r>
-        <w:rPr>
-          <w:rFonts w:ascii="Times New Roman" w:cs="Times New Roman" w:eastAsia="Times New Roman" w:hAnsi="Times New Roman"/>
+    </w:p>
+    <w:p>
+      <w:pPr>
+        <w:spacing w:line="240" w:lineRule="auto"/>
+        <w:ind w:left="567" w:right="686"/>
+        <w:jc w:val="center"/>
+        <w:rPr>
+          <w:rFonts w:ascii="Times New Roman" w:eastAsia="Times New Roman" w:hAnsi="Times New Roman" w:cs="Times New Roman"/>
           <w:sz w:val="32"/>
           <w:szCs w:val="32"/>
-          <w:rtl w:val="0"/>
-        </w:rPr>
-        <w:t xml:space="preserve">Tangerang, 5 Maret 2025</w:t>
-      </w:r>
-    </w:p>
-    <w:p>
-      <w:pPr>
-        <w:rPr/>
-      </w:pPr>
-      <w:r>
-        <w:rPr>
-          <w:rtl w:val="0"/>
-        </w:rPr>
-      </w:r>
-    </w:p>
+        </w:rPr>
+      </w:pPr>
+      <w:r>
+        <w:rPr>
+          <w:rFonts w:ascii="Times New Roman" w:eastAsia="Times New Roman" w:hAnsi="Times New Roman" w:cs="Times New Roman"/>
+          <w:sz w:val="32"/>
+          <w:szCs w:val="32"/>
+        </w:rPr>
+        <w:t>Tangerang, 5 Maret 2025</w:t>
+      </w:r>
+    </w:p>
+    <w:p/>
     <w:p>
       <w:pPr>
         <w:pStyle w:val="Title"/>
@@ -492,173 +433,155 @@
           <w:ilvl w:val="0"/>
           <w:numId w:val="1"/>
         </w:numPr>
-        <w:ind w:left="720" w:hanging="360"/>
         <w:jc w:val="both"/>
-        <w:rPr>
-          <w:sz w:val="52"/>
-          <w:szCs w:val="52"/>
-        </w:rPr>
-      </w:pPr>
-      <w:bookmarkStart w:colFirst="0" w:colLast="0" w:name="_e1dm2934gu3c" w:id="0"/>
-      <w:bookmarkEnd w:id="0"/>
-      <w:r>
-        <w:rPr>
-          <w:rtl w:val="0"/>
-        </w:rPr>
-        <w:t xml:space="preserve">Bab 3 Piranti Interaktif</w:t>
+      </w:pPr>
+      <w:bookmarkStart w:id="1" w:name="_e1dm2934gu3c" w:colFirst="0" w:colLast="0"/>
+      <w:bookmarkEnd w:id="1"/>
+      <w:commentRangeStart w:id="2"/>
+      <w:r>
+        <w:lastRenderedPageBreak/>
+        <w:t>Bab 3 Piranti Interaktif</w:t>
       </w:r>
     </w:p>
     <w:p>
       <w:pPr>
         <w:jc w:val="both"/>
-        <w:rPr/>
-      </w:pPr>
-      <w:r>
-        <w:rPr>
-          <w:b w:val="1"/>
-          <w:rtl w:val="0"/>
-        </w:rPr>
-        <w:t xml:space="preserve">3.1 Pengertian Piranti Interakti</w:t>
-      </w:r>
-      <w:r>
-        <w:rPr>
-          <w:rtl w:val="0"/>
-        </w:rPr>
+      </w:pPr>
+      <w:r>
+        <w:rPr>
+          <w:b/>
+        </w:rPr>
+        <w:t>3.1 Pengertian Piranti Interakti</w:t>
+      </w:r>
+      <w:r>
         <w:t xml:space="preserve">f </w:t>
       </w:r>
     </w:p>
     <w:p>
       <w:pPr>
         <w:jc w:val="both"/>
-        <w:rPr/>
-      </w:pPr>
-      <w:r>
-        <w:rPr>
-          <w:rtl w:val="0"/>
-        </w:rPr>
+      </w:pPr>
+      <w:r>
         <w:t xml:space="preserve">Piranti interaktif dalam Interaksi Manusia dan Komputer (IMK) adalah perangkat yang memungkinkan komunikasi antara manusia dan komputer melalui berbagai saluran komunikasi (Simarmata, 2006, 2010). Komputer mengolah dan menyimpan data dalam bentuk digital atau bilangan biner, yang hanya mengenal dua nilai: 1 dan 0 (Mulyana, 2016).  </w:t>
       </w:r>
     </w:p>
     <w:p>
       <w:pPr>
         <w:jc w:val="both"/>
-        <w:rPr/>
-      </w:pPr>
-      <w:r>
-        <w:rPr>
-          <w:rtl w:val="0"/>
-        </w:rPr>
-      </w:r>
+      </w:pPr>
     </w:p>
     <w:p>
       <w:pPr>
         <w:jc w:val="both"/>
-        <w:rPr/>
-      </w:pPr>
-      <w:r>
-        <w:rPr>
-          <w:rtl w:val="0"/>
-        </w:rPr>
+      </w:pPr>
+      <w:r>
         <w:t xml:space="preserve">Dalam IMK, piranti interaktif terbagi menjadi:  </w:t>
       </w:r>
     </w:p>
     <w:p>
       <w:pPr>
         <w:jc w:val="both"/>
-        <w:rPr/>
-      </w:pPr>
-      <w:r>
-        <w:rPr>
-          <w:rtl w:val="0"/>
-        </w:rPr>
+      </w:pPr>
+      <w:r>
         <w:t xml:space="preserve">- *Piranti Input*: Perangkat untuk memasukkan data ke komputer, seperti keyboard dan mouse.  </w:t>
       </w:r>
     </w:p>
     <w:p>
       <w:pPr>
         <w:jc w:val="both"/>
-        <w:rPr/>
-      </w:pPr>
-      <w:r>
-        <w:rPr>
-          <w:rtl w:val="0"/>
-        </w:rPr>
-        <w:t xml:space="preserve">- *Piranti Output*: Perangkat untuk menampilkan atau mengeluarkan hasil dari komputer, seperti monitor dan speaker.</w:t>
-      </w:r>
-      <w:r>
-        <w:rPr>
-          <w:rtl w:val="0"/>
-        </w:rPr>
+      </w:pPr>
+      <w:r>
+        <w:t>- *Piranti Output*: Perangkat untuk menampilkan atau mengeluarkan hasil dari komputer, seperti monitor dan speaker.</w:t>
+      </w:r>
+      <w:commentRangeEnd w:id="2"/>
+      <w:r>
+        <w:rPr>
+          <w:rStyle w:val="CommentReference"/>
+        </w:rPr>
+        <w:commentReference w:id="2"/>
       </w:r>
     </w:p>
     <w:sectPr>
-      <w:pgSz w:h="15840" w:w="12240" w:orient="portrait"/>
-      <w:pgMar w:bottom="1440" w:top="1440" w:left="1440" w:right="1440" w:header="720" w:footer="720"/>
+      <w:pgSz w:w="12240" w:h="15840"/>
+      <w:pgMar w:top="1440" w:right="1440" w:bottom="1440" w:left="1440" w:header="720" w:footer="720" w:gutter="0"/>
       <w:pgNumType w:start="1"/>
+      <w:cols w:space="720"/>
     </w:sectPr>
   </w:body>
 </w:document>
 </file>
 
 <file path=word/comments.xml><?xml version="1.0" encoding="utf-8"?>
-<w:comments xmlns:mc="http://schemas.openxmlformats.org/markup-compatibility/2006" xmlns:o="urn:schemas-microsoft-com:office:office" xmlns:r="http://schemas.openxmlformats.org/officeDocument/2006/relationships" xmlns:m="http://schemas.openxmlformats.org/officeDocument/2006/math" xmlns:v="urn:schemas-microsoft-com:vml" xmlns:wp="http://schemas.openxmlformats.org/drawingml/2006/wordprocessingDrawing" xmlns:w10="urn:schemas-microsoft-com:office:word" xmlns:w="http://schemas.openxmlformats.org/wordprocessingml/2006/main" xmlns:wne="http://schemas.microsoft.com/office/word/2006/wordml" xmlns:sl="http://schemas.openxmlformats.org/schemaLibrary/2006/main" xmlns:a="http://schemas.openxmlformats.org/drawingml/2006/main" xmlns:pic="http://schemas.openxmlformats.org/drawingml/2006/picture" xmlns:c="http://schemas.openxmlformats.org/drawingml/2006/chart" xmlns:lc="http://schemas.openxmlformats.org/drawingml/2006/lockedCanvas" xmlns:dgm="http://schemas.openxmlformats.org/drawingml/2006/diagram" xmlns:wps="http://schemas.microsoft.com/office/word/2010/wordprocessingShape" xmlns:wpg="http://schemas.microsoft.com/office/word/2010/wordprocessingGroup" xmlns:w14="http://schemas.microsoft.com/office/word/2010/wordml" xmlns:w15="http://schemas.microsoft.com/office/word/2012/wordml" xmlns:w16="http://schemas.microsoft.com/office/word/2018/wordml" xmlns:w16cex="http://schemas.microsoft.com/office/word/2018/wordml/cex" xmlns:w16cid="http://schemas.microsoft.com/office/word/2016/wordml/cid" xmlns="http://schemas.microsoft.com/office/tasks/2019/documenttasks" xmlns:cr="http://schemas.microsoft.com/office/comments/2020/reactions">
-  <w:comment w:author="Ary Budi Warsito" w:id="0" w:date="2025-04-10T06:07:38Z">
-    <w:p>
-      <w:pPr>
-        <w:keepNext w:val="0"/>
-        <w:keepLines w:val="0"/>
-        <w:pageBreakBefore w:val="0"/>
+<w:comments xmlns:wpc="http://schemas.microsoft.com/office/word/2010/wordprocessingCanvas" xmlns:cx="http://schemas.microsoft.com/office/drawing/2014/chartex" xmlns:cx1="http://schemas.microsoft.com/office/drawing/2015/9/8/chartex" xmlns:cx2="http://schemas.microsoft.com/office/drawing/2015/10/21/chartex" xmlns:cx3="http://schemas.microsoft.com/office/drawing/2016/5/9/chartex" xmlns:cx4="http://schemas.microsoft.com/office/drawing/2016/5/10/chartex" xmlns:cx5="http://schemas.microsoft.com/office/drawing/2016/5/11/chartex" xmlns:cx6="http://schemas.microsoft.com/office/drawing/2016/5/12/chartex" xmlns:cx7="http://schemas.microsoft.com/office/drawing/2016/5/13/chartex" xmlns:cx8="http://schemas.microsoft.com/office/drawing/2016/5/14/chartex" xmlns:mc="http://schemas.openxmlformats.org/markup-compatibility/2006" xmlns:aink="http://schemas.microsoft.com/office/drawing/2016/ink" xmlns:am3d="http://schemas.microsoft.com/office/drawing/2017/model3d" xmlns:o="urn:schemas-microsoft-com:office:office" xmlns:oel="http://schemas.microsoft.com/office/2019/extlst" xmlns:r="http://schemas.openxmlformats.org/officeDocument/2006/relationships" xmlns:m="http://schemas.openxmlformats.org/officeDocument/2006/math" xmlns:v="urn:schemas-microsoft-com:vml" xmlns:wp14="http://schemas.microsoft.com/office/word/2010/wordprocessingDrawing" xmlns:wp="http://schemas.openxmlformats.org/drawingml/2006/wordprocessingDrawing" xmlns:w10="urn:schemas-microsoft-com:office:word" xmlns:w="http://schemas.openxmlformats.org/wordprocessingml/2006/main" xmlns:w14="http://schemas.microsoft.com/office/word/2010/wordml" xmlns:w15="http://schemas.microsoft.com/office/word/2012/wordml" xmlns:w16cex="http://schemas.microsoft.com/office/word/2018/wordml/cex" xmlns:w16cid="http://schemas.microsoft.com/office/word/2016/wordml/cid" xmlns:w16="http://schemas.microsoft.com/office/word/2018/wordml" xmlns:w16du="http://schemas.microsoft.com/office/word/2023/wordml/word16du" xmlns:w16sdtdh="http://schemas.microsoft.com/office/word/2020/wordml/sdtdatahash" xmlns:w16sdtfl="http://schemas.microsoft.com/office/word/2024/wordml/sdtformatlock" xmlns:w16se="http://schemas.microsoft.com/office/word/2015/wordml/symex" xmlns:wpg="http://schemas.microsoft.com/office/word/2010/wordprocessingGroup" xmlns:wpi="http://schemas.microsoft.com/office/word/2010/wordprocessingInk" xmlns:wne="http://schemas.microsoft.com/office/word/2006/wordml" xmlns:wps="http://schemas.microsoft.com/office/word/2010/wordprocessingShape" mc:Ignorable="w14 w15 w16se w16cid w16 w16cex w16sdtdh w16sdtfl w16du wp14">
+  <w:comment w:id="0" w:author="Ary Budi Warsito" w:date="2025-04-10T06:07:00Z" w:initials="">
+    <w:p>
+      <w:pPr>
         <w:widowControl w:val="0"/>
         <w:pBdr>
-          <w:top w:space="0" w:sz="0" w:val="nil"/>
-          <w:left w:space="0" w:sz="0" w:val="nil"/>
-          <w:bottom w:space="0" w:sz="0" w:val="nil"/>
-          <w:right w:space="0" w:sz="0" w:val="nil"/>
-          <w:between w:space="0" w:sz="0" w:val="nil"/>
+          <w:top w:val="nil"/>
+          <w:left w:val="nil"/>
+          <w:bottom w:val="nil"/>
+          <w:right w:val="nil"/>
+          <w:between w:val="nil"/>
         </w:pBdr>
-        <w:shd w:fill="auto" w:val="clear"/>
-        <w:spacing w:after="0" w:before="0" w:line="240" w:lineRule="auto"/>
-        <w:ind w:left="0" w:right="0" w:firstLine="0"/>
-        <w:jc w:val="left"/>
-        <w:rPr>
-          <w:rFonts w:ascii="Arial" w:cs="Arial" w:eastAsia="Arial" w:hAnsi="Arial"/>
-          <w:b w:val="0"/>
-          <w:i w:val="0"/>
-          <w:smallCaps w:val="0"/>
-          <w:strike w:val="0"/>
+        <w:spacing w:line="240" w:lineRule="auto"/>
+        <w:rPr>
           <w:color w:val="000000"/>
-          <w:sz w:val="22"/>
-          <w:szCs w:val="22"/>
-          <w:u w:val="none"/>
-          <w:shd w:fill="auto" w:val="clear"/>
-          <w:vertAlign w:val="baseline"/>
-        </w:rPr>
-      </w:pPr>
-      <w:r>
-        <w:rPr>
-          <w:rFonts w:ascii="Arial" w:cs="Arial" w:eastAsia="Arial" w:hAnsi="Arial"/>
-          <w:b w:val="0"/>
-          <w:i w:val="0"/>
-          <w:smallCaps w:val="0"/>
-          <w:strike w:val="0"/>
+        </w:rPr>
+      </w:pPr>
+      <w:r>
+        <w:rPr>
           <w:color w:val="000000"/>
-          <w:sz w:val="22"/>
-          <w:szCs w:val="22"/>
-          <w:u w:val="none"/>
-          <w:shd w:fill="auto" w:val="clear"/>
-          <w:vertAlign w:val="baseline"/>
-          <w:rtl w:val="0"/>
-        </w:rPr>
-        <w:t xml:space="preserve">tolong ini diperbaiki kembali.</w:t>
+        </w:rPr>
+        <w:t>tolong ini diperbaiki kembali.</w:t>
+      </w:r>
+    </w:p>
+  </w:comment>
+  <w:comment w:id="2" w:author="Ary Budi Warsito" w:date="2025-04-10T16:16:00Z" w:initials="AB">
+    <w:p>
+      <w:pPr>
+        <w:pStyle w:val="CommentText"/>
+      </w:pPr>
+      <w:r>
+        <w:rPr>
+          <w:rStyle w:val="CommentReference"/>
+        </w:rPr>
+        <w:annotationRef/>
+      </w:r>
+      <w:r>
+        <w:t>Tolong buat lebih serius kembali. Terkait ini</w:t>
       </w:r>
     </w:p>
   </w:comment>
 </w:comments>
 </file>
 
+<file path=word/commentsExtended.xml><?xml version="1.0" encoding="utf-8"?>
+<w15:commentsEx xmlns:wpc="http://schemas.microsoft.com/office/word/2010/wordprocessingCanvas" xmlns:cx="http://schemas.microsoft.com/office/drawing/2014/chartex" xmlns:cx1="http://schemas.microsoft.com/office/drawing/2015/9/8/chartex" xmlns:cx2="http://schemas.microsoft.com/office/drawing/2015/10/21/chartex" xmlns:cx3="http://schemas.microsoft.com/office/drawing/2016/5/9/chartex" xmlns:cx4="http://schemas.microsoft.com/office/drawing/2016/5/10/chartex" xmlns:cx5="http://schemas.microsoft.com/office/drawing/2016/5/11/chartex" xmlns:cx6="http://schemas.microsoft.com/office/drawing/2016/5/12/chartex" xmlns:cx7="http://schemas.microsoft.com/office/drawing/2016/5/13/chartex" xmlns:cx8="http://schemas.microsoft.com/office/drawing/2016/5/14/chartex" xmlns:mc="http://schemas.openxmlformats.org/markup-compatibility/2006" xmlns:aink="http://schemas.microsoft.com/office/drawing/2016/ink" xmlns:am3d="http://schemas.microsoft.com/office/drawing/2017/model3d" xmlns:o="urn:schemas-microsoft-com:office:office" xmlns:oel="http://schemas.microsoft.com/office/2019/extlst" xmlns:r="http://schemas.openxmlformats.org/officeDocument/2006/relationships" xmlns:m="http://schemas.openxmlformats.org/officeDocument/2006/math" xmlns:v="urn:schemas-microsoft-com:vml" xmlns:wp14="http://schemas.microsoft.com/office/word/2010/wordprocessingDrawing" xmlns:wp="http://schemas.openxmlformats.org/drawingml/2006/wordprocessingDrawing" xmlns:w10="urn:schemas-microsoft-com:office:word" xmlns:w="http://schemas.openxmlformats.org/wordprocessingml/2006/main" xmlns:w14="http://schemas.microsoft.com/office/word/2010/wordml" xmlns:w15="http://schemas.microsoft.com/office/word/2012/wordml" xmlns:w16cex="http://schemas.microsoft.com/office/word/2018/wordml/cex" xmlns:w16cid="http://schemas.microsoft.com/office/word/2016/wordml/cid" xmlns:w16="http://schemas.microsoft.com/office/word/2018/wordml" xmlns:w16du="http://schemas.microsoft.com/office/word/2023/wordml/word16du" xmlns:w16sdtdh="http://schemas.microsoft.com/office/word/2020/wordml/sdtdatahash" xmlns:w16sdtfl="http://schemas.microsoft.com/office/word/2024/wordml/sdtformatlock" xmlns:w16se="http://schemas.microsoft.com/office/word/2015/wordml/symex" xmlns:wpg="http://schemas.microsoft.com/office/word/2010/wordprocessingGroup" xmlns:wpi="http://schemas.microsoft.com/office/word/2010/wordprocessingInk" xmlns:wne="http://schemas.microsoft.com/office/word/2006/wordml" xmlns:wps="http://schemas.microsoft.com/office/word/2010/wordprocessingShape" mc:Ignorable="w14 w15 w16se w16cid w16 w16cex w16sdtdh w16sdtfl w16du wp14">
+  <w15:commentEx w15:paraId="508ED125" w15:done="0"/>
+  <w15:commentEx w15:paraId="26CDDA74" w15:done="0"/>
+</w15:commentsEx>
+</file>
+
+<file path=word/commentsExtensible.xml><?xml version="1.0" encoding="utf-8"?>
+<w16cex:commentsExtensible xmlns:wpc="http://schemas.microsoft.com/office/word/2010/wordprocessingCanvas" xmlns:cx="http://schemas.microsoft.com/office/drawing/2014/chartex" xmlns:cx1="http://schemas.microsoft.com/office/drawing/2015/9/8/chartex" xmlns:cx2="http://schemas.microsoft.com/office/drawing/2015/10/21/chartex" xmlns:cx3="http://schemas.microsoft.com/office/drawing/2016/5/9/chartex" xmlns:cx4="http://schemas.microsoft.com/office/drawing/2016/5/10/chartex" xmlns:cx5="http://schemas.microsoft.com/office/drawing/2016/5/11/chartex" xmlns:cx6="http://schemas.microsoft.com/office/drawing/2016/5/12/chartex" xmlns:cx7="http://schemas.microsoft.com/office/drawing/2016/5/13/chartex" xmlns:cx8="http://schemas.microsoft.com/office/drawing/2016/5/14/chartex" xmlns:cr="http://schemas.microsoft.com/office/comments/2020/reactions" xmlns:mc="http://schemas.openxmlformats.org/markup-compatibility/2006" xmlns:aink="http://schemas.microsoft.com/office/drawing/2016/ink" xmlns:am3d="http://schemas.microsoft.com/office/drawing/2017/model3d" xmlns:o="urn:schemas-microsoft-com:office:office" xmlns:oel="http://schemas.microsoft.com/office/2019/extlst" xmlns:r="http://schemas.openxmlformats.org/officeDocument/2006/relationships" xmlns:m="http://schemas.openxmlformats.org/officeDocument/2006/math" xmlns:v="urn:schemas-microsoft-com:vml" xmlns:wp14="http://schemas.microsoft.com/office/word/2010/wordprocessingDrawing" xmlns:wp="http://schemas.openxmlformats.org/drawingml/2006/wordprocessingDrawing" xmlns:w10="urn:schemas-microsoft-com:office:word" xmlns:w="http://schemas.openxmlformats.org/wordprocessingml/2006/main" xmlns:w14="http://schemas.microsoft.com/office/word/2010/wordml" xmlns:w15="http://schemas.microsoft.com/office/word/2012/wordml" xmlns:w16cex="http://schemas.microsoft.com/office/word/2018/wordml/cex" xmlns:w16cid="http://schemas.microsoft.com/office/word/2016/wordml/cid" xmlns:w16="http://schemas.microsoft.com/office/word/2018/wordml" xmlns:w16du="http://schemas.microsoft.com/office/word/2023/wordml/word16du" xmlns:w16sdtdh="http://schemas.microsoft.com/office/word/2020/wordml/sdtdatahash" xmlns:w16sdtfl="http://schemas.microsoft.com/office/word/2024/wordml/sdtformatlock" xmlns:w16se="http://schemas.microsoft.com/office/word/2015/wordml/symex" xmlns:wpg="http://schemas.microsoft.com/office/word/2010/wordprocessingGroup" xmlns:wpi="http://schemas.microsoft.com/office/word/2010/wordprocessingInk" xmlns:wne="http://schemas.microsoft.com/office/word/2006/wordml" xmlns:wps="http://schemas.microsoft.com/office/word/2010/wordprocessingShape" mc:Ignorable="w14 w15 w16se w16cid w16 w16cex w16sdtdh w16sdtfl cr w16du wp14">
+  <w16cex:commentExtensible w16cex:durableId="0EED711A" w16cex:dateUtc="2025-04-10T09:16:00Z"/>
+</w16cex:commentsExtensible>
+</file>
+
+<file path=word/commentsIds.xml><?xml version="1.0" encoding="utf-8"?>
+<w16cid:commentsIds xmlns:wpc="http://schemas.microsoft.com/office/word/2010/wordprocessingCanvas" xmlns:cx="http://schemas.microsoft.com/office/drawing/2014/chartex" xmlns:cx1="http://schemas.microsoft.com/office/drawing/2015/9/8/chartex" xmlns:cx2="http://schemas.microsoft.com/office/drawing/2015/10/21/chartex" xmlns:cx3="http://schemas.microsoft.com/office/drawing/2016/5/9/chartex" xmlns:cx4="http://schemas.microsoft.com/office/drawing/2016/5/10/chartex" xmlns:cx5="http://schemas.microsoft.com/office/drawing/2016/5/11/chartex" xmlns:cx6="http://schemas.microsoft.com/office/drawing/2016/5/12/chartex" xmlns:cx7="http://schemas.microsoft.com/office/drawing/2016/5/13/chartex" xmlns:cx8="http://schemas.microsoft.com/office/drawing/2016/5/14/chartex" xmlns:mc="http://schemas.openxmlformats.org/markup-compatibility/2006" xmlns:aink="http://schemas.microsoft.com/office/drawing/2016/ink" xmlns:am3d="http://schemas.microsoft.com/office/drawing/2017/model3d" xmlns:o="urn:schemas-microsoft-com:office:office" xmlns:oel="http://schemas.microsoft.com/office/2019/extlst" xmlns:r="http://schemas.openxmlformats.org/officeDocument/2006/relationships" xmlns:m="http://schemas.openxmlformats.org/officeDocument/2006/math" xmlns:v="urn:schemas-microsoft-com:vml" xmlns:wp14="http://schemas.microsoft.com/office/word/2010/wordprocessingDrawing" xmlns:wp="http://schemas.openxmlformats.org/drawingml/2006/wordprocessingDrawing" xmlns:w10="urn:schemas-microsoft-com:office:word" xmlns:w="http://schemas.openxmlformats.org/wordprocessingml/2006/main" xmlns:w14="http://schemas.microsoft.com/office/word/2010/wordml" xmlns:w15="http://schemas.microsoft.com/office/word/2012/wordml" xmlns:w16cex="http://schemas.microsoft.com/office/word/2018/wordml/cex" xmlns:w16cid="http://schemas.microsoft.com/office/word/2016/wordml/cid" xmlns:w16="http://schemas.microsoft.com/office/word/2018/wordml" xmlns:w16du="http://schemas.microsoft.com/office/word/2023/wordml/word16du" xmlns:w16sdtdh="http://schemas.microsoft.com/office/word/2020/wordml/sdtdatahash" xmlns:w16sdtfl="http://schemas.microsoft.com/office/word/2024/wordml/sdtformatlock" xmlns:w16se="http://schemas.microsoft.com/office/word/2015/wordml/symex" xmlns:wpg="http://schemas.microsoft.com/office/word/2010/wordprocessingGroup" xmlns:wpi="http://schemas.microsoft.com/office/word/2010/wordprocessingInk" xmlns:wne="http://schemas.microsoft.com/office/word/2006/wordml" xmlns:wps="http://schemas.microsoft.com/office/word/2010/wordprocessingShape" mc:Ignorable="w14 w15 w16se w16cid w16 w16cex w16sdtdh w16sdtfl w16du wp14">
+  <w16cid:commentId w16cid:paraId="508ED125" w16cid:durableId="5F636022"/>
+  <w16cid:commentId w16cid:paraId="26CDDA74" w16cid:durableId="0EED711A"/>
+</w16cid:commentsIds>
+</file>
+
 <file path=word/numbering.xml><?xml version="1.0" encoding="utf-8"?>
-<w:numbering xmlns:mc="http://schemas.openxmlformats.org/markup-compatibility/2006" xmlns:o="urn:schemas-microsoft-com:office:office" xmlns:r="http://schemas.openxmlformats.org/officeDocument/2006/relationships" xmlns:m="http://schemas.openxmlformats.org/officeDocument/2006/math" xmlns:v="urn:schemas-microsoft-com:vml" xmlns:wp="http://schemas.openxmlformats.org/drawingml/2006/wordprocessingDrawing" xmlns:w10="urn:schemas-microsoft-com:office:word" xmlns:w="http://schemas.openxmlformats.org/wordprocessingml/2006/main" xmlns:wne="http://schemas.microsoft.com/office/word/2006/wordml" xmlns:sl="http://schemas.openxmlformats.org/schemaLibrary/2006/main" xmlns:a="http://schemas.openxmlformats.org/drawingml/2006/main" xmlns:pic="http://schemas.openxmlformats.org/drawingml/2006/picture" xmlns:c="http://schemas.openxmlformats.org/drawingml/2006/chart" xmlns:lc="http://schemas.openxmlformats.org/drawingml/2006/lockedCanvas" xmlns:dgm="http://schemas.openxmlformats.org/drawingml/2006/diagram" xmlns:wps="http://schemas.microsoft.com/office/word/2010/wordprocessingShape" xmlns:wpg="http://schemas.microsoft.com/office/word/2010/wordprocessingGroup" xmlns:w14="http://schemas.microsoft.com/office/word/2010/wordml" xmlns:w15="http://schemas.microsoft.com/office/word/2012/wordml" xmlns:w16="http://schemas.microsoft.com/office/word/2018/wordml" xmlns:w16cex="http://schemas.microsoft.com/office/word/2018/wordml/cex" xmlns:w16cid="http://schemas.microsoft.com/office/word/2016/wordml/cid" xmlns="http://schemas.microsoft.com/office/tasks/2019/documenttasks" xmlns:cr="http://schemas.microsoft.com/office/comments/2020/reactions">
-  <w:abstractNum w:abstractNumId="1">
+<w:numbering xmlns:wpc="http://schemas.microsoft.com/office/word/2010/wordprocessingCanvas" xmlns:cx="http://schemas.microsoft.com/office/drawing/2014/chartex" xmlns:cx1="http://schemas.microsoft.com/office/drawing/2015/9/8/chartex" xmlns:cx2="http://schemas.microsoft.com/office/drawing/2015/10/21/chartex" xmlns:cx3="http://schemas.microsoft.com/office/drawing/2016/5/9/chartex" xmlns:cx4="http://schemas.microsoft.com/office/drawing/2016/5/10/chartex" xmlns:cx5="http://schemas.microsoft.com/office/drawing/2016/5/11/chartex" xmlns:cx6="http://schemas.microsoft.com/office/drawing/2016/5/12/chartex" xmlns:cx7="http://schemas.microsoft.com/office/drawing/2016/5/13/chartex" xmlns:cx8="http://schemas.microsoft.com/office/drawing/2016/5/14/chartex" xmlns:mc="http://schemas.openxmlformats.org/markup-compatibility/2006" xmlns:aink="http://schemas.microsoft.com/office/drawing/2016/ink" xmlns:am3d="http://schemas.microsoft.com/office/drawing/2017/model3d" xmlns:o="urn:schemas-microsoft-com:office:office" xmlns:oel="http://schemas.microsoft.com/office/2019/extlst" xmlns:r="http://schemas.openxmlformats.org/officeDocument/2006/relationships" xmlns:m="http://schemas.openxmlformats.org/officeDocument/2006/math" xmlns:v="urn:schemas-microsoft-com:vml" xmlns:wp14="http://schemas.microsoft.com/office/word/2010/wordprocessingDrawing" xmlns:wp="http://schemas.openxmlformats.org/drawingml/2006/wordprocessingDrawing" xmlns:w10="urn:schemas-microsoft-com:office:word" xmlns:w="http://schemas.openxmlformats.org/wordprocessingml/2006/main" xmlns:w14="http://schemas.microsoft.com/office/word/2010/wordml" xmlns:w15="http://schemas.microsoft.com/office/word/2012/wordml" xmlns:w16cex="http://schemas.microsoft.com/office/word/2018/wordml/cex" xmlns:w16cid="http://schemas.microsoft.com/office/word/2016/wordml/cid" xmlns:w16="http://schemas.microsoft.com/office/word/2018/wordml" xmlns:w16du="http://schemas.microsoft.com/office/word/2023/wordml/word16du" xmlns:w16sdtdh="http://schemas.microsoft.com/office/word/2020/wordml/sdtdatahash" xmlns:w16sdtfl="http://schemas.microsoft.com/office/word/2024/wordml/sdtformatlock" xmlns:w16se="http://schemas.microsoft.com/office/word/2015/wordml/symex" xmlns:wpg="http://schemas.microsoft.com/office/word/2010/wordprocessingGroup" xmlns:wpi="http://schemas.microsoft.com/office/word/2010/wordprocessingInk" xmlns:wne="http://schemas.microsoft.com/office/word/2006/wordml" xmlns:wps="http://schemas.microsoft.com/office/word/2010/wordprocessingShape" mc:Ignorable="w14 w15 w16se w16cid w16 w16cex w16sdtdh w16sdtfl w16du wp14">
+  <w:abstractNum w:abstractNumId="0" w15:restartNumberingAfterBreak="0">
+    <w:nsid w:val="1FAB1057"/>
+    <w:multiLevelType w:val="multilevel"/>
+    <w:tmpl w:val="21AAC8EE"/>
     <w:lvl w:ilvl="0">
       <w:start w:val="1"/>
       <w:numFmt w:val="upperLetter"/>
@@ -768,21 +691,29 @@
       </w:rPr>
     </w:lvl>
   </w:abstractNum>
-  <w:num w:numId="1">
-    <w:abstractNumId w:val="1"/>
+  <w:num w:numId="1" w16cid:durableId="1242372928">
+    <w:abstractNumId w:val="0"/>
   </w:num>
 </w:numbering>
 </file>
 
+<file path=word/people.xml><?xml version="1.0" encoding="utf-8"?>
+<w15:people xmlns:wpc="http://schemas.microsoft.com/office/word/2010/wordprocessingCanvas" xmlns:cx="http://schemas.microsoft.com/office/drawing/2014/chartex" xmlns:cx1="http://schemas.microsoft.com/office/drawing/2015/9/8/chartex" xmlns:cx2="http://schemas.microsoft.com/office/drawing/2015/10/21/chartex" xmlns:cx3="http://schemas.microsoft.com/office/drawing/2016/5/9/chartex" xmlns:cx4="http://schemas.microsoft.com/office/drawing/2016/5/10/chartex" xmlns:cx5="http://schemas.microsoft.com/office/drawing/2016/5/11/chartex" xmlns:cx6="http://schemas.microsoft.com/office/drawing/2016/5/12/chartex" xmlns:cx7="http://schemas.microsoft.com/office/drawing/2016/5/13/chartex" xmlns:cx8="http://schemas.microsoft.com/office/drawing/2016/5/14/chartex" xmlns:mc="http://schemas.openxmlformats.org/markup-compatibility/2006" xmlns:aink="http://schemas.microsoft.com/office/drawing/2016/ink" xmlns:am3d="http://schemas.microsoft.com/office/drawing/2017/model3d" xmlns:o="urn:schemas-microsoft-com:office:office" xmlns:oel="http://schemas.microsoft.com/office/2019/extlst" xmlns:r="http://schemas.openxmlformats.org/officeDocument/2006/relationships" xmlns:m="http://schemas.openxmlformats.org/officeDocument/2006/math" xmlns:v="urn:schemas-microsoft-com:vml" xmlns:wp14="http://schemas.microsoft.com/office/word/2010/wordprocessingDrawing" xmlns:wp="http://schemas.openxmlformats.org/drawingml/2006/wordprocessingDrawing" xmlns:w10="urn:schemas-microsoft-com:office:word" xmlns:w="http://schemas.openxmlformats.org/wordprocessingml/2006/main" xmlns:w14="http://schemas.microsoft.com/office/word/2010/wordml" xmlns:w15="http://schemas.microsoft.com/office/word/2012/wordml" xmlns:w16cex="http://schemas.microsoft.com/office/word/2018/wordml/cex" xmlns:w16cid="http://schemas.microsoft.com/office/word/2016/wordml/cid" xmlns:w16="http://schemas.microsoft.com/office/word/2018/wordml" xmlns:w16du="http://schemas.microsoft.com/office/word/2023/wordml/word16du" xmlns:w16sdtdh="http://schemas.microsoft.com/office/word/2020/wordml/sdtdatahash" xmlns:w16sdtfl="http://schemas.microsoft.com/office/word/2024/wordml/sdtformatlock" xmlns:w16se="http://schemas.microsoft.com/office/word/2015/wordml/symex" xmlns:wpg="http://schemas.microsoft.com/office/word/2010/wordprocessingGroup" xmlns:wpi="http://schemas.microsoft.com/office/word/2010/wordprocessingInk" xmlns:wne="http://schemas.microsoft.com/office/word/2006/wordml" xmlns:wps="http://schemas.microsoft.com/office/word/2010/wordprocessingShape" mc:Ignorable="w14 w15 w16se w16cid w16 w16cex w16sdtdh w16sdtfl w16du wp14">
+  <w15:person w15:author="Ary Budi Warsito">
+    <w15:presenceInfo w15:providerId="AD" w15:userId="S::ary@matanauniv.ac.id::88101048-d0b9-4b07-8854-2bd95af52431"/>
+  </w15:person>
+</w15:people>
+</file>
+
 <file path=word/styles.xml><?xml version="1.0" encoding="utf-8"?>
-<w:styles xmlns:mc="http://schemas.openxmlformats.org/markup-compatibility/2006" xmlns:o="urn:schemas-microsoft-com:office:office" xmlns:r="http://schemas.openxmlformats.org/officeDocument/2006/relationships" xmlns:m="http://schemas.openxmlformats.org/officeDocument/2006/math" xmlns:v="urn:schemas-microsoft-com:vml" xmlns:wp="http://schemas.openxmlformats.org/drawingml/2006/wordprocessingDrawing" xmlns:w10="urn:schemas-microsoft-com:office:word" xmlns:w="http://schemas.openxmlformats.org/wordprocessingml/2006/main" xmlns:wne="http://schemas.microsoft.com/office/word/2006/wordml" xmlns:sl="http://schemas.openxmlformats.org/schemaLibrary/2006/main" xmlns:a="http://schemas.openxmlformats.org/drawingml/2006/main" xmlns:pic="http://schemas.openxmlformats.org/drawingml/2006/picture" xmlns:c="http://schemas.openxmlformats.org/drawingml/2006/chart" xmlns:lc="http://schemas.openxmlformats.org/drawingml/2006/lockedCanvas" xmlns:dgm="http://schemas.openxmlformats.org/drawingml/2006/diagram" xmlns:wps="http://schemas.microsoft.com/office/word/2010/wordprocessingShape" xmlns:wpg="http://schemas.microsoft.com/office/word/2010/wordprocessingGroup" xmlns:w14="http://schemas.microsoft.com/office/word/2010/wordml" xmlns:w15="http://schemas.microsoft.com/office/word/2012/wordml" xmlns:w16="http://schemas.microsoft.com/office/word/2018/wordml" xmlns:w16cex="http://schemas.microsoft.com/office/word/2018/wordml/cex" xmlns:w16cid="http://schemas.microsoft.com/office/word/2016/wordml/cid" xmlns="http://schemas.microsoft.com/office/tasks/2019/documenttasks" xmlns:cr="http://schemas.microsoft.com/office/comments/2020/reactions">
+<w:styles xmlns:mc="http://schemas.openxmlformats.org/markup-compatibility/2006" xmlns:r="http://schemas.openxmlformats.org/officeDocument/2006/relationships" xmlns:w="http://schemas.openxmlformats.org/wordprocessingml/2006/main" xmlns:w14="http://schemas.microsoft.com/office/word/2010/wordml" xmlns:w15="http://schemas.microsoft.com/office/word/2012/wordml" xmlns:w16cex="http://schemas.microsoft.com/office/word/2018/wordml/cex" xmlns:w16cid="http://schemas.microsoft.com/office/word/2016/wordml/cid" xmlns:w16="http://schemas.microsoft.com/office/word/2018/wordml" xmlns:w16du="http://schemas.microsoft.com/office/word/2023/wordml/word16du" xmlns:w16sdtdh="http://schemas.microsoft.com/office/word/2020/wordml/sdtdatahash" xmlns:w16sdtfl="http://schemas.microsoft.com/office/word/2024/wordml/sdtformatlock" xmlns:w16se="http://schemas.microsoft.com/office/word/2015/wordml/symex" mc:Ignorable="w14 w15 w16se w16cid w16 w16cex w16sdtdh w16sdtfl w16du">
   <w:docDefaults>
     <w:rPrDefault>
       <w:rPr>
-        <w:rFonts w:ascii="Arial" w:cs="Arial" w:eastAsia="Arial" w:hAnsi="Arial"/>
+        <w:rFonts w:ascii="Arial" w:eastAsia="Arial" w:hAnsi="Arial" w:cs="Arial"/>
         <w:sz w:val="22"/>
         <w:szCs w:val="22"/>
-        <w:lang w:val="en"/>
+        <w:lang w:val="en" w:eastAsia="en-ID" w:bidi="ar-SA"/>
       </w:rPr>
     </w:rPrDefault>
     <w:pPrDefault>
@@ -791,21 +722,399 @@
       </w:pPr>
     </w:pPrDefault>
   </w:docDefaults>
-  <w:style w:type="paragraph" w:styleId="Normal" w:default="1">
-    <w:name w:val="normal"/>
-  </w:style>
-  <w:style w:type="table" w:styleId="TableNormal" w:default="1">
-    <w:name w:val="Table Normal"/>
+  <w:latentStyles w:defLockedState="0" w:defUIPriority="99" w:defSemiHidden="0" w:defUnhideWhenUsed="0" w:defQFormat="0" w:count="376">
+    <w:lsdException w:name="Normal" w:uiPriority="0" w:qFormat="1"/>
+    <w:lsdException w:name="heading 1" w:uiPriority="9" w:qFormat="1"/>
+    <w:lsdException w:name="heading 2" w:semiHidden="1" w:uiPriority="9" w:unhideWhenUsed="1" w:qFormat="1"/>
+    <w:lsdException w:name="heading 3" w:semiHidden="1" w:uiPriority="9" w:unhideWhenUsed="1" w:qFormat="1"/>
+    <w:lsdException w:name="heading 4" w:semiHidden="1" w:uiPriority="9" w:unhideWhenUsed="1" w:qFormat="1"/>
+    <w:lsdException w:name="heading 5" w:semiHidden="1" w:uiPriority="9" w:unhideWhenUsed="1" w:qFormat="1"/>
+    <w:lsdException w:name="heading 6" w:semiHidden="1" w:uiPriority="9" w:unhideWhenUsed="1" w:qFormat="1"/>
+    <w:lsdException w:name="heading 7" w:semiHidden="1" w:uiPriority="9" w:unhideWhenUsed="1" w:qFormat="1"/>
+    <w:lsdException w:name="heading 8" w:semiHidden="1" w:uiPriority="9" w:unhideWhenUsed="1" w:qFormat="1"/>
+    <w:lsdException w:name="heading 9" w:semiHidden="1" w:uiPriority="9" w:unhideWhenUsed="1" w:qFormat="1"/>
+    <w:lsdException w:name="index 1" w:semiHidden="1" w:unhideWhenUsed="1"/>
+    <w:lsdException w:name="index 2" w:semiHidden="1" w:unhideWhenUsed="1"/>
+    <w:lsdException w:name="index 3" w:semiHidden="1" w:unhideWhenUsed="1"/>
+    <w:lsdException w:name="index 4" w:semiHidden="1" w:unhideWhenUsed="1"/>
+    <w:lsdException w:name="index 5" w:semiHidden="1" w:unhideWhenUsed="1"/>
+    <w:lsdException w:name="index 6" w:semiHidden="1" w:unhideWhenUsed="1"/>
+    <w:lsdException w:name="index 7" w:semiHidden="1" w:unhideWhenUsed="1"/>
+    <w:lsdException w:name="index 8" w:semiHidden="1" w:unhideWhenUsed="1"/>
+    <w:lsdException w:name="index 9" w:semiHidden="1" w:unhideWhenUsed="1"/>
+    <w:lsdException w:name="toc 1" w:semiHidden="1" w:uiPriority="39" w:unhideWhenUsed="1"/>
+    <w:lsdException w:name="toc 2" w:semiHidden="1" w:uiPriority="39" w:unhideWhenUsed="1"/>
+    <w:lsdException w:name="toc 3" w:semiHidden="1" w:uiPriority="39" w:unhideWhenUsed="1"/>
+    <w:lsdException w:name="toc 4" w:semiHidden="1" w:uiPriority="39" w:unhideWhenUsed="1"/>
+    <w:lsdException w:name="toc 5" w:semiHidden="1" w:uiPriority="39" w:unhideWhenUsed="1"/>
+    <w:lsdException w:name="toc 6" w:semiHidden="1" w:uiPriority="39" w:unhideWhenUsed="1"/>
+    <w:lsdException w:name="toc 7" w:semiHidden="1" w:uiPriority="39" w:unhideWhenUsed="1"/>
+    <w:lsdException w:name="toc 8" w:semiHidden="1" w:uiPriority="39" w:unhideWhenUsed="1"/>
+    <w:lsdException w:name="toc 9" w:semiHidden="1" w:uiPriority="39" w:unhideWhenUsed="1"/>
+    <w:lsdException w:name="Normal Indent" w:semiHidden="1" w:unhideWhenUsed="1"/>
+    <w:lsdException w:name="footnote text" w:semiHidden="1" w:unhideWhenUsed="1"/>
+    <w:lsdException w:name="annotation text" w:semiHidden="1" w:unhideWhenUsed="1"/>
+    <w:lsdException w:name="header" w:semiHidden="1" w:unhideWhenUsed="1"/>
+    <w:lsdException w:name="footer" w:semiHidden="1" w:unhideWhenUsed="1"/>
+    <w:lsdException w:name="index heading" w:semiHidden="1" w:unhideWhenUsed="1"/>
+    <w:lsdException w:name="caption" w:semiHidden="1" w:uiPriority="35" w:unhideWhenUsed="1" w:qFormat="1"/>
+    <w:lsdException w:name="table of figures" w:semiHidden="1" w:unhideWhenUsed="1"/>
+    <w:lsdException w:name="envelope address" w:semiHidden="1" w:unhideWhenUsed="1"/>
+    <w:lsdException w:name="envelope return" w:semiHidden="1" w:unhideWhenUsed="1"/>
+    <w:lsdException w:name="footnote reference" w:semiHidden="1" w:unhideWhenUsed="1"/>
+    <w:lsdException w:name="annotation reference" w:semiHidden="1" w:unhideWhenUsed="1"/>
+    <w:lsdException w:name="line number" w:semiHidden="1" w:unhideWhenUsed="1"/>
+    <w:lsdException w:name="page number" w:semiHidden="1" w:unhideWhenUsed="1"/>
+    <w:lsdException w:name="endnote reference" w:semiHidden="1" w:unhideWhenUsed="1"/>
+    <w:lsdException w:name="endnote text" w:semiHidden="1" w:unhideWhenUsed="1"/>
+    <w:lsdException w:name="table of authorities" w:semiHidden="1" w:unhideWhenUsed="1"/>
+    <w:lsdException w:name="macro" w:semiHidden="1" w:unhideWhenUsed="1"/>
+    <w:lsdException w:name="toa heading" w:semiHidden="1" w:unhideWhenUsed="1"/>
+    <w:lsdException w:name="List" w:semiHidden="1" w:unhideWhenUsed="1"/>
+    <w:lsdException w:name="List Bullet" w:semiHidden="1" w:unhideWhenUsed="1"/>
+    <w:lsdException w:name="List Number" w:semiHidden="1" w:unhideWhenUsed="1"/>
+    <w:lsdException w:name="List 2" w:semiHidden="1" w:unhideWhenUsed="1"/>
+    <w:lsdException w:name="List 3" w:semiHidden="1" w:unhideWhenUsed="1"/>
+    <w:lsdException w:name="List 4" w:semiHidden="1" w:unhideWhenUsed="1"/>
+    <w:lsdException w:name="List 5" w:semiHidden="1" w:unhideWhenUsed="1"/>
+    <w:lsdException w:name="List Bullet 2" w:semiHidden="1" w:unhideWhenUsed="1"/>
+    <w:lsdException w:name="List Bullet 3" w:semiHidden="1" w:unhideWhenUsed="1"/>
+    <w:lsdException w:name="List Bullet 4" w:semiHidden="1" w:unhideWhenUsed="1"/>
+    <w:lsdException w:name="List Bullet 5" w:semiHidden="1" w:unhideWhenUsed="1"/>
+    <w:lsdException w:name="List Number 2" w:semiHidden="1" w:unhideWhenUsed="1"/>
+    <w:lsdException w:name="List Number 3" w:semiHidden="1" w:unhideWhenUsed="1"/>
+    <w:lsdException w:name="List Number 4" w:semiHidden="1" w:unhideWhenUsed="1"/>
+    <w:lsdException w:name="List Number 5" w:semiHidden="1" w:unhideWhenUsed="1"/>
+    <w:lsdException w:name="Title" w:uiPriority="10" w:qFormat="1"/>
+    <w:lsdException w:name="Closing" w:semiHidden="1" w:unhideWhenUsed="1"/>
+    <w:lsdException w:name="Signature" w:semiHidden="1" w:unhideWhenUsed="1"/>
+    <w:lsdException w:name="Default Paragraph Font" w:semiHidden="1" w:uiPriority="1" w:unhideWhenUsed="1"/>
+    <w:lsdException w:name="Body Text" w:semiHidden="1" w:unhideWhenUsed="1"/>
+    <w:lsdException w:name="Body Text Indent" w:semiHidden="1" w:unhideWhenUsed="1"/>
+    <w:lsdException w:name="List Continue" w:semiHidden="1" w:unhideWhenUsed="1"/>
+    <w:lsdException w:name="List Continue 2" w:semiHidden="1" w:unhideWhenUsed="1"/>
+    <w:lsdException w:name="List Continue 3" w:semiHidden="1" w:unhideWhenUsed="1"/>
+    <w:lsdException w:name="List Continue 4" w:semiHidden="1" w:unhideWhenUsed="1"/>
+    <w:lsdException w:name="List Continue 5" w:semiHidden="1" w:unhideWhenUsed="1"/>
+    <w:lsdException w:name="Message Header" w:semiHidden="1" w:unhideWhenUsed="1"/>
+    <w:lsdException w:name="Subtitle" w:uiPriority="11" w:qFormat="1"/>
+    <w:lsdException w:name="Salutation" w:semiHidden="1" w:unhideWhenUsed="1"/>
+    <w:lsdException w:name="Date" w:semiHidden="1" w:unhideWhenUsed="1"/>
+    <w:lsdException w:name="Body Text First Indent" w:semiHidden="1" w:unhideWhenUsed="1"/>
+    <w:lsdException w:name="Body Text First Indent 2" w:semiHidden="1" w:unhideWhenUsed="1"/>
+    <w:lsdException w:name="Note Heading" w:semiHidden="1" w:unhideWhenUsed="1"/>
+    <w:lsdException w:name="Body Text 2" w:semiHidden="1" w:unhideWhenUsed="1"/>
+    <w:lsdException w:name="Body Text 3" w:semiHidden="1" w:unhideWhenUsed="1"/>
+    <w:lsdException w:name="Body Text Indent 2" w:semiHidden="1" w:unhideWhenUsed="1"/>
+    <w:lsdException w:name="Body Text Indent 3" w:semiHidden="1" w:unhideWhenUsed="1"/>
+    <w:lsdException w:name="Block Text" w:semiHidden="1" w:unhideWhenUsed="1"/>
+    <w:lsdException w:name="Hyperlink" w:semiHidden="1" w:unhideWhenUsed="1"/>
+    <w:lsdException w:name="FollowedHyperlink" w:semiHidden="1" w:unhideWhenUsed="1"/>
+    <w:lsdException w:name="Strong" w:uiPriority="22" w:qFormat="1"/>
+    <w:lsdException w:name="Emphasis" w:uiPriority="20" w:qFormat="1"/>
+    <w:lsdException w:name="Document Map" w:semiHidden="1" w:unhideWhenUsed="1"/>
+    <w:lsdException w:name="Plain Text" w:semiHidden="1" w:unhideWhenUsed="1"/>
+    <w:lsdException w:name="E-mail Signature" w:semiHidden="1" w:unhideWhenUsed="1"/>
+    <w:lsdException w:name="HTML Top of Form" w:semiHidden="1" w:unhideWhenUsed="1"/>
+    <w:lsdException w:name="HTML Bottom of Form" w:semiHidden="1" w:unhideWhenUsed="1"/>
+    <w:lsdException w:name="Normal (Web)" w:semiHidden="1" w:unhideWhenUsed="1"/>
+    <w:lsdException w:name="HTML Acronym" w:semiHidden="1" w:unhideWhenUsed="1"/>
+    <w:lsdException w:name="HTML Address" w:semiHidden="1" w:unhideWhenUsed="1"/>
+    <w:lsdException w:name="HTML Cite" w:semiHidden="1" w:unhideWhenUsed="1"/>
+    <w:lsdException w:name="HTML Code" w:semiHidden="1" w:unhideWhenUsed="1"/>
+    <w:lsdException w:name="HTML Definition" w:semiHidden="1" w:unhideWhenUsed="1"/>
+    <w:lsdException w:name="HTML Keyboard" w:semiHidden="1" w:unhideWhenUsed="1"/>
+    <w:lsdException w:name="HTML Preformatted" w:semiHidden="1" w:unhideWhenUsed="1"/>
+    <w:lsdException w:name="HTML Sample" w:semiHidden="1" w:unhideWhenUsed="1"/>
+    <w:lsdException w:name="HTML Typewriter" w:semiHidden="1" w:unhideWhenUsed="1"/>
+    <w:lsdException w:name="HTML Variable" w:semiHidden="1" w:unhideWhenUsed="1"/>
+    <w:lsdException w:name="Normal Table" w:semiHidden="1" w:unhideWhenUsed="1"/>
+    <w:lsdException w:name="annotation subject" w:semiHidden="1" w:unhideWhenUsed="1"/>
+    <w:lsdException w:name="No List" w:semiHidden="1" w:unhideWhenUsed="1"/>
+    <w:lsdException w:name="Outline List 1" w:semiHidden="1" w:unhideWhenUsed="1"/>
+    <w:lsdException w:name="Outline List 2" w:semiHidden="1" w:unhideWhenUsed="1"/>
+    <w:lsdException w:name="Outline List 3" w:semiHidden="1" w:unhideWhenUsed="1"/>
+    <w:lsdException w:name="Table Simple 1" w:semiHidden="1" w:unhideWhenUsed="1"/>
+    <w:lsdException w:name="Table Simple 2" w:semiHidden="1" w:unhideWhenUsed="1"/>
+    <w:lsdException w:name="Table Simple 3" w:semiHidden="1" w:unhideWhenUsed="1"/>
+    <w:lsdException w:name="Table Classic 1" w:semiHidden="1" w:unhideWhenUsed="1"/>
+    <w:lsdException w:name="Table Classic 2" w:semiHidden="1" w:unhideWhenUsed="1"/>
+    <w:lsdException w:name="Table Classic 3" w:semiHidden="1" w:unhideWhenUsed="1"/>
+    <w:lsdException w:name="Table Classic 4" w:semiHidden="1" w:unhideWhenUsed="1"/>
+    <w:lsdException w:name="Table Colorful 1" w:semiHidden="1" w:unhideWhenUsed="1"/>
+    <w:lsdException w:name="Table Colorful 2" w:semiHidden="1" w:unhideWhenUsed="1"/>
+    <w:lsdException w:name="Table Colorful 3" w:semiHidden="1" w:unhideWhenUsed="1"/>
+    <w:lsdException w:name="Table Columns 1" w:semiHidden="1" w:unhideWhenUsed="1"/>
+    <w:lsdException w:name="Table Columns 2" w:semiHidden="1" w:unhideWhenUsed="1"/>
+    <w:lsdException w:name="Table Columns 3" w:semiHidden="1" w:unhideWhenUsed="1"/>
+    <w:lsdException w:name="Table Columns 4" w:semiHidden="1" w:unhideWhenUsed="1"/>
+    <w:lsdException w:name="Table Columns 5" w:semiHidden="1" w:unhideWhenUsed="1"/>
+    <w:lsdException w:name="Table Grid 1" w:semiHidden="1" w:unhideWhenUsed="1"/>
+    <w:lsdException w:name="Table Grid 2" w:semiHidden="1" w:unhideWhenUsed="1"/>
+    <w:lsdException w:name="Table Grid 3" w:semiHidden="1" w:unhideWhenUsed="1"/>
+    <w:lsdException w:name="Table Grid 4" w:semiHidden="1" w:unhideWhenUsed="1"/>
+    <w:lsdException w:name="Table Grid 5" w:semiHidden="1" w:unhideWhenUsed="1"/>
+    <w:lsdException w:name="Table Grid 6" w:semiHidden="1" w:unhideWhenUsed="1"/>
+    <w:lsdException w:name="Table Grid 7" w:semiHidden="1" w:unhideWhenUsed="1"/>
+    <w:lsdException w:name="Table Grid 8" w:semiHidden="1" w:unhideWhenUsed="1"/>
+    <w:lsdException w:name="Table List 1" w:semiHidden="1" w:unhideWhenUsed="1"/>
+    <w:lsdException w:name="Table List 2" w:semiHidden="1" w:unhideWhenUsed="1"/>
+    <w:lsdException w:name="Table List 3" w:semiHidden="1" w:unhideWhenUsed="1"/>
+    <w:lsdException w:name="Table List 4" w:semiHidden="1" w:unhideWhenUsed="1"/>
+    <w:lsdException w:name="Table List 5" w:semiHidden="1" w:unhideWhenUsed="1"/>
+    <w:lsdException w:name="Table List 6" w:semiHidden="1" w:unhideWhenUsed="1"/>
+    <w:lsdException w:name="Table List 7" w:semiHidden="1" w:unhideWhenUsed="1"/>
+    <w:lsdException w:name="Table List 8" w:semiHidden="1" w:unhideWhenUsed="1"/>
+    <w:lsdException w:name="Table 3D effects 1" w:semiHidden="1" w:unhideWhenUsed="1"/>
+    <w:lsdException w:name="Table 3D effects 2" w:semiHidden="1" w:unhideWhenUsed="1"/>
+    <w:lsdException w:name="Table 3D effects 3" w:semiHidden="1" w:unhideWhenUsed="1"/>
+    <w:lsdException w:name="Table Contemporary" w:semiHidden="1" w:unhideWhenUsed="1"/>
+    <w:lsdException w:name="Table Elegant" w:semiHidden="1" w:unhideWhenUsed="1"/>
+    <w:lsdException w:name="Table Professional" w:semiHidden="1" w:unhideWhenUsed="1"/>
+    <w:lsdException w:name="Table Subtle 1" w:semiHidden="1" w:unhideWhenUsed="1"/>
+    <w:lsdException w:name="Table Subtle 2" w:semiHidden="1" w:unhideWhenUsed="1"/>
+    <w:lsdException w:name="Table Web 1" w:semiHidden="1" w:unhideWhenUsed="1"/>
+    <w:lsdException w:name="Table Web 2" w:semiHidden="1" w:unhideWhenUsed="1"/>
+    <w:lsdException w:name="Table Web 3" w:semiHidden="1" w:unhideWhenUsed="1"/>
+    <w:lsdException w:name="Balloon Text" w:semiHidden="1" w:unhideWhenUsed="1"/>
+    <w:lsdException w:name="Table Grid" w:uiPriority="39"/>
+    <w:lsdException w:name="Table Theme" w:semiHidden="1" w:unhideWhenUsed="1"/>
+    <w:lsdException w:name="Placeholder Text" w:semiHidden="1"/>
+    <w:lsdException w:name="No Spacing" w:uiPriority="1" w:qFormat="1"/>
+    <w:lsdException w:name="Light Shading" w:uiPriority="60"/>
+    <w:lsdException w:name="Light List" w:uiPriority="61"/>
+    <w:lsdException w:name="Light Grid" w:uiPriority="62"/>
+    <w:lsdException w:name="Medium Shading 1" w:uiPriority="63"/>
+    <w:lsdException w:name="Medium Shading 2" w:uiPriority="64"/>
+    <w:lsdException w:name="Medium List 1" w:uiPriority="65"/>
+    <w:lsdException w:name="Medium List 2" w:uiPriority="66"/>
+    <w:lsdException w:name="Medium Grid 1" w:uiPriority="67"/>
+    <w:lsdException w:name="Medium Grid 2" w:uiPriority="68"/>
+    <w:lsdException w:name="Medium Grid 3" w:uiPriority="69"/>
+    <w:lsdException w:name="Dark List" w:uiPriority="70"/>
+    <w:lsdException w:name="Colorful Shading" w:uiPriority="71"/>
+    <w:lsdException w:name="Colorful List" w:uiPriority="72"/>
+    <w:lsdException w:name="Colorful Grid" w:uiPriority="73"/>
+    <w:lsdException w:name="Light Shading Accent 1" w:uiPriority="60"/>
+    <w:lsdException w:name="Light List Accent 1" w:uiPriority="61"/>
+    <w:lsdException w:name="Light Grid Accent 1" w:uiPriority="62"/>
+    <w:lsdException w:name="Medium Shading 1 Accent 1" w:uiPriority="63"/>
+    <w:lsdException w:name="Medium Shading 2 Accent 1" w:uiPriority="64"/>
+    <w:lsdException w:name="Medium List 1 Accent 1" w:uiPriority="65"/>
+    <w:lsdException w:name="Revision" w:semiHidden="1"/>
+    <w:lsdException w:name="List Paragraph" w:uiPriority="34" w:qFormat="1"/>
+    <w:lsdException w:name="Quote" w:uiPriority="29" w:qFormat="1"/>
+    <w:lsdException w:name="Intense Quote" w:uiPriority="30" w:qFormat="1"/>
+    <w:lsdException w:name="Medium List 2 Accent 1" w:uiPriority="66"/>
+    <w:lsdException w:name="Medium Grid 1 Accent 1" w:uiPriority="67"/>
+    <w:lsdException w:name="Medium Grid 2 Accent 1" w:uiPriority="68"/>
+    <w:lsdException w:name="Medium Grid 3 Accent 1" w:uiPriority="69"/>
+    <w:lsdException w:name="Dark List Accent 1" w:uiPriority="70"/>
+    <w:lsdException w:name="Colorful Shading Accent 1" w:uiPriority="71"/>
+    <w:lsdException w:name="Colorful List Accent 1" w:uiPriority="72"/>
+    <w:lsdException w:name="Colorful Grid Accent 1" w:uiPriority="73"/>
+    <w:lsdException w:name="Light Shading Accent 2" w:uiPriority="60"/>
+    <w:lsdException w:name="Light List Accent 2" w:uiPriority="61"/>
+    <w:lsdException w:name="Light Grid Accent 2" w:uiPriority="62"/>
+    <w:lsdException w:name="Medium Shading 1 Accent 2" w:uiPriority="63"/>
+    <w:lsdException w:name="Medium Shading 2 Accent 2" w:uiPriority="64"/>
+    <w:lsdException w:name="Medium List 1 Accent 2" w:uiPriority="65"/>
+    <w:lsdException w:name="Medium List 2 Accent 2" w:uiPriority="66"/>
+    <w:lsdException w:name="Medium Grid 1 Accent 2" w:uiPriority="67"/>
+    <w:lsdException w:name="Medium Grid 2 Accent 2" w:uiPriority="68"/>
+    <w:lsdException w:name="Medium Grid 3 Accent 2" w:uiPriority="69"/>
+    <w:lsdException w:name="Dark List Accent 2" w:uiPriority="70"/>
+    <w:lsdException w:name="Colorful Shading Accent 2" w:uiPriority="71"/>
+    <w:lsdException w:name="Colorful List Accent 2" w:uiPriority="72"/>
+    <w:lsdException w:name="Colorful Grid Accent 2" w:uiPriority="73"/>
+    <w:lsdException w:name="Light Shading Accent 3" w:uiPriority="60"/>
+    <w:lsdException w:name="Light List Accent 3" w:uiPriority="61"/>
+    <w:lsdException w:name="Light Grid Accent 3" w:uiPriority="62"/>
+    <w:lsdException w:name="Medium Shading 1 Accent 3" w:uiPriority="63"/>
+    <w:lsdException w:name="Medium Shading 2 Accent 3" w:uiPriority="64"/>
+    <w:lsdException w:name="Medium List 1 Accent 3" w:uiPriority="65"/>
+    <w:lsdException w:name="Medium List 2 Accent 3" w:uiPriority="66"/>
+    <w:lsdException w:name="Medium Grid 1 Accent 3" w:uiPriority="67"/>
+    <w:lsdException w:name="Medium Grid 2 Accent 3" w:uiPriority="68"/>
+    <w:lsdException w:name="Medium Grid 3 Accent 3" w:uiPriority="69"/>
+    <w:lsdException w:name="Dark List Accent 3" w:uiPriority="70"/>
+    <w:lsdException w:name="Colorful Shading Accent 3" w:uiPriority="71"/>
+    <w:lsdException w:name="Colorful List Accent 3" w:uiPriority="72"/>
+    <w:lsdException w:name="Colorful Grid Accent 3" w:uiPriority="73"/>
+    <w:lsdException w:name="Light Shading Accent 4" w:uiPriority="60"/>
+    <w:lsdException w:name="Light List Accent 4" w:uiPriority="61"/>
+    <w:lsdException w:name="Light Grid Accent 4" w:uiPriority="62"/>
+    <w:lsdException w:name="Medium Shading 1 Accent 4" w:uiPriority="63"/>
+    <w:lsdException w:name="Medium Shading 2 Accent 4" w:uiPriority="64"/>
+    <w:lsdException w:name="Medium List 1 Accent 4" w:uiPriority="65"/>
+    <w:lsdException w:name="Medium List 2 Accent 4" w:uiPriority="66"/>
+    <w:lsdException w:name="Medium Grid 1 Accent 4" w:uiPriority="67"/>
+    <w:lsdException w:name="Medium Grid 2 Accent 4" w:uiPriority="68"/>
+    <w:lsdException w:name="Medium Grid 3 Accent 4" w:uiPriority="69"/>
+    <w:lsdException w:name="Dark List Accent 4" w:uiPriority="70"/>
+    <w:lsdException w:name="Colorful Shading Accent 4" w:uiPriority="71"/>
+    <w:lsdException w:name="Colorful List Accent 4" w:uiPriority="72"/>
+    <w:lsdException w:name="Colorful Grid Accent 4" w:uiPriority="73"/>
+    <w:lsdException w:name="Light Shading Accent 5" w:uiPriority="60"/>
+    <w:lsdException w:name="Light List Accent 5" w:uiPriority="61"/>
+    <w:lsdException w:name="Light Grid Accent 5" w:uiPriority="62"/>
+    <w:lsdException w:name="Medium Shading 1 Accent 5" w:uiPriority="63"/>
+    <w:lsdException w:name="Medium Shading 2 Accent 5" w:uiPriority="64"/>
+    <w:lsdException w:name="Medium List 1 Accent 5" w:uiPriority="65"/>
+    <w:lsdException w:name="Medium List 2 Accent 5" w:uiPriority="66"/>
+    <w:lsdException w:name="Medium Grid 1 Accent 5" w:uiPriority="67"/>
+    <w:lsdException w:name="Medium Grid 2 Accent 5" w:uiPriority="68"/>
+    <w:lsdException w:name="Medium Grid 3 Accent 5" w:uiPriority="69"/>
+    <w:lsdException w:name="Dark List Accent 5" w:uiPriority="70"/>
+    <w:lsdException w:name="Colorful Shading Accent 5" w:uiPriority="71"/>
+    <w:lsdException w:name="Colorful List Accent 5" w:uiPriority="72"/>
+    <w:lsdException w:name="Colorful Grid Accent 5" w:uiPriority="73"/>
+    <w:lsdException w:name="Light Shading Accent 6" w:uiPriority="60"/>
+    <w:lsdException w:name="Light List Accent 6" w:uiPriority="61"/>
+    <w:lsdException w:name="Light Grid Accent 6" w:uiPriority="62"/>
+    <w:lsdException w:name="Medium Shading 1 Accent 6" w:uiPriority="63"/>
+    <w:lsdException w:name="Medium Shading 2 Accent 6" w:uiPriority="64"/>
+    <w:lsdException w:name="Medium List 1 Accent 6" w:uiPriority="65"/>
+    <w:lsdException w:name="Medium List 2 Accent 6" w:uiPriority="66"/>
+    <w:lsdException w:name="Medium Grid 1 Accent 6" w:uiPriority="67"/>
+    <w:lsdException w:name="Medium Grid 2 Accent 6" w:uiPriority="68"/>
+    <w:lsdException w:name="Medium Grid 3 Accent 6" w:uiPriority="69"/>
+    <w:lsdException w:name="Dark List Accent 6" w:uiPriority="70"/>
+    <w:lsdException w:name="Colorful Shading Accent 6" w:uiPriority="71"/>
+    <w:lsdException w:name="Colorful List Accent 6" w:uiPriority="72"/>
+    <w:lsdException w:name="Colorful Grid Accent 6" w:uiPriority="73"/>
+    <w:lsdException w:name="Subtle Emphasis" w:uiPriority="19" w:qFormat="1"/>
+    <w:lsdException w:name="Intense Emphasis" w:uiPriority="21" w:qFormat="1"/>
+    <w:lsdException w:name="Subtle Reference" w:uiPriority="31" w:qFormat="1"/>
+    <w:lsdException w:name="Intense Reference" w:uiPriority="32" w:qFormat="1"/>
+    <w:lsdException w:name="Book Title" w:uiPriority="33" w:qFormat="1"/>
+    <w:lsdException w:name="Bibliography" w:semiHidden="1" w:uiPriority="37" w:unhideWhenUsed="1"/>
+    <w:lsdException w:name="TOC Heading" w:semiHidden="1" w:uiPriority="39" w:unhideWhenUsed="1" w:qFormat="1"/>
+    <w:lsdException w:name="Plain Table 1" w:uiPriority="41"/>
+    <w:lsdException w:name="Plain Table 2" w:uiPriority="42"/>
+    <w:lsdException w:name="Plain Table 3" w:uiPriority="43"/>
+    <w:lsdException w:name="Plain Table 4" w:uiPriority="44"/>
+    <w:lsdException w:name="Plain Table 5" w:uiPriority="45"/>
+    <w:lsdException w:name="Grid Table Light" w:uiPriority="40"/>
+    <w:lsdException w:name="Grid Table 1 Light" w:uiPriority="46"/>
+    <w:lsdException w:name="Grid Table 2" w:uiPriority="47"/>
+    <w:lsdException w:name="Grid Table 3" w:uiPriority="48"/>
+    <w:lsdException w:name="Grid Table 4" w:uiPriority="49"/>
+    <w:lsdException w:name="Grid Table 5 Dark" w:uiPriority="50"/>
+    <w:lsdException w:name="Grid Table 6 Colorful" w:uiPriority="51"/>
+    <w:lsdException w:name="Grid Table 7 Colorful" w:uiPriority="52"/>
+    <w:lsdException w:name="Grid Table 1 Light Accent 1" w:uiPriority="46"/>
+    <w:lsdException w:name="Grid Table 2 Accent 1" w:uiPriority="47"/>
+    <w:lsdException w:name="Grid Table 3 Accent 1" w:uiPriority="48"/>
+    <w:lsdException w:name="Grid Table 4 Accent 1" w:uiPriority="49"/>
+    <w:lsdException w:name="Grid Table 5 Dark Accent 1" w:uiPriority="50"/>
+    <w:lsdException w:name="Grid Table 6 Colorful Accent 1" w:uiPriority="51"/>
+    <w:lsdException w:name="Grid Table 7 Colorful Accent 1" w:uiPriority="52"/>
+    <w:lsdException w:name="Grid Table 1 Light Accent 2" w:uiPriority="46"/>
+    <w:lsdException w:name="Grid Table 2 Accent 2" w:uiPriority="47"/>
+    <w:lsdException w:name="Grid Table 3 Accent 2" w:uiPriority="48"/>
+    <w:lsdException w:name="Grid Table 4 Accent 2" w:uiPriority="49"/>
+    <w:lsdException w:name="Grid Table 5 Dark Accent 2" w:uiPriority="50"/>
+    <w:lsdException w:name="Grid Table 6 Colorful Accent 2" w:uiPriority="51"/>
+    <w:lsdException w:name="Grid Table 7 Colorful Accent 2" w:uiPriority="52"/>
+    <w:lsdException w:name="Grid Table 1 Light Accent 3" w:uiPriority="46"/>
+    <w:lsdException w:name="Grid Table 2 Accent 3" w:uiPriority="47"/>
+    <w:lsdException w:name="Grid Table 3 Accent 3" w:uiPriority="48"/>
+    <w:lsdException w:name="Grid Table 4 Accent 3" w:uiPriority="49"/>
+    <w:lsdException w:name="Grid Table 5 Dark Accent 3" w:uiPriority="50"/>
+    <w:lsdException w:name="Grid Table 6 Colorful Accent 3" w:uiPriority="51"/>
+    <w:lsdException w:name="Grid Table 7 Colorful Accent 3" w:uiPriority="52"/>
+    <w:lsdException w:name="Grid Table 1 Light Accent 4" w:uiPriority="46"/>
+    <w:lsdException w:name="Grid Table 2 Accent 4" w:uiPriority="47"/>
+    <w:lsdException w:name="Grid Table 3 Accent 4" w:uiPriority="48"/>
+    <w:lsdException w:name="Grid Table 4 Accent 4" w:uiPriority="49"/>
+    <w:lsdException w:name="Grid Table 5 Dark Accent 4" w:uiPriority="50"/>
+    <w:lsdException w:name="Grid Table 6 Colorful Accent 4" w:uiPriority="51"/>
+    <w:lsdException w:name="Grid Table 7 Colorful Accent 4" w:uiPriority="52"/>
+    <w:lsdException w:name="Grid Table 1 Light Accent 5" w:uiPriority="46"/>
+    <w:lsdException w:name="Grid Table 2 Accent 5" w:uiPriority="47"/>
+    <w:lsdException w:name="Grid Table 3 Accent 5" w:uiPriority="48"/>
+    <w:lsdException w:name="Grid Table 4 Accent 5" w:uiPriority="49"/>
+    <w:lsdException w:name="Grid Table 5 Dark Accent 5" w:uiPriority="50"/>
+    <w:lsdException w:name="Grid Table 6 Colorful Accent 5" w:uiPriority="51"/>
+    <w:lsdException w:name="Grid Table 7 Colorful Accent 5" w:uiPriority="52"/>
+    <w:lsdException w:name="Grid Table 1 Light Accent 6" w:uiPriority="46"/>
+    <w:lsdException w:name="Grid Table 2 Accent 6" w:uiPriority="47"/>
+    <w:lsdException w:name="Grid Table 3 Accent 6" w:uiPriority="48"/>
+    <w:lsdException w:name="Grid Table 4 Accent 6" w:uiPriority="49"/>
+    <w:lsdException w:name="Grid Table 5 Dark Accent 6" w:uiPriority="50"/>
+    <w:lsdException w:name="Grid Table 6 Colorful Accent 6" w:uiPriority="51"/>
+    <w:lsdException w:name="Grid Table 7 Colorful Accent 6" w:uiPriority="52"/>
+    <w:lsdException w:name="List Table 1 Light" w:uiPriority="46"/>
+    <w:lsdException w:name="List Table 2" w:uiPriority="47"/>
+    <w:lsdException w:name="List Table 3" w:uiPriority="48"/>
+    <w:lsdException w:name="List Table 4" w:uiPriority="49"/>
+    <w:lsdException w:name="List Table 5 Dark" w:uiPriority="50"/>
+    <w:lsdException w:name="List Table 6 Colorful" w:uiPriority="51"/>
+    <w:lsdException w:name="List Table 7 Colorful" w:uiPriority="52"/>
+    <w:lsdException w:name="List Table 1 Light Accent 1" w:uiPriority="46"/>
+    <w:lsdException w:name="List Table 2 Accent 1" w:uiPriority="47"/>
+    <w:lsdException w:name="List Table 3 Accent 1" w:uiPriority="48"/>
+    <w:lsdException w:name="List Table 4 Accent 1" w:uiPriority="49"/>
+    <w:lsdException w:name="List Table 5 Dark Accent 1" w:uiPriority="50"/>
+    <w:lsdException w:name="List Table 6 Colorful Accent 1" w:uiPriority="51"/>
+    <w:lsdException w:name="List Table 7 Colorful Accent 1" w:uiPriority="52"/>
+    <w:lsdException w:name="List Table 1 Light Accent 2" w:uiPriority="46"/>
+    <w:lsdException w:name="List Table 2 Accent 2" w:uiPriority="47"/>
+    <w:lsdException w:name="List Table 3 Accent 2" w:uiPriority="48"/>
+    <w:lsdException w:name="List Table 4 Accent 2" w:uiPriority="49"/>
+    <w:lsdException w:name="List Table 5 Dark Accent 2" w:uiPriority="50"/>
+    <w:lsdException w:name="List Table 6 Colorful Accent 2" w:uiPriority="51"/>
+    <w:lsdException w:name="List Table 7 Colorful Accent 2" w:uiPriority="52"/>
+    <w:lsdException w:name="List Table 1 Light Accent 3" w:uiPriority="46"/>
+    <w:lsdException w:name="List Table 2 Accent 3" w:uiPriority="47"/>
+    <w:lsdException w:name="List Table 3 Accent 3" w:uiPriority="48"/>
+    <w:lsdException w:name="List Table 4 Accent 3" w:uiPriority="49"/>
+    <w:lsdException w:name="List Table 5 Dark Accent 3" w:uiPriority="50"/>
+    <w:lsdException w:name="List Table 6 Colorful Accent 3" w:uiPriority="51"/>
+    <w:lsdException w:name="List Table 7 Colorful Accent 3" w:uiPriority="52"/>
+    <w:lsdException w:name="List Table 1 Light Accent 4" w:uiPriority="46"/>
+    <w:lsdException w:name="List Table 2 Accent 4" w:uiPriority="47"/>
+    <w:lsdException w:name="List Table 3 Accent 4" w:uiPriority="48"/>
+    <w:lsdException w:name="List Table 4 Accent 4" w:uiPriority="49"/>
+    <w:lsdException w:name="List Table 5 Dark Accent 4" w:uiPriority="50"/>
+    <w:lsdException w:name="List Table 6 Colorful Accent 4" w:uiPriority="51"/>
+    <w:lsdException w:name="List Table 7 Colorful Accent 4" w:uiPriority="52"/>
+    <w:lsdException w:name="List Table 1 Light Accent 5" w:uiPriority="46"/>
+    <w:lsdException w:name="List Table 2 Accent 5" w:uiPriority="47"/>
+    <w:lsdException w:name="List Table 3 Accent 5" w:uiPriority="48"/>
+    <w:lsdException w:name="List Table 4 Accent 5" w:uiPriority="49"/>
+    <w:lsdException w:name="List Table 5 Dark Accent 5" w:uiPriority="50"/>
+    <w:lsdException w:name="List Table 6 Colorful Accent 5" w:uiPriority="51"/>
+    <w:lsdException w:name="List Table 7 Colorful Accent 5" w:uiPriority="52"/>
+    <w:lsdException w:name="List Table 1 Light Accent 6" w:uiPriority="46"/>
+    <w:lsdException w:name="List Table 2 Accent 6" w:uiPriority="47"/>
+    <w:lsdException w:name="List Table 3 Accent 6" w:uiPriority="48"/>
+    <w:lsdException w:name="List Table 4 Accent 6" w:uiPriority="49"/>
+    <w:lsdException w:name="List Table 5 Dark Accent 6" w:uiPriority="50"/>
+    <w:lsdException w:name="List Table 6 Colorful Accent 6" w:uiPriority="51"/>
+    <w:lsdException w:name="List Table 7 Colorful Accent 6" w:uiPriority="52"/>
+    <w:lsdException w:name="Mention" w:semiHidden="1" w:unhideWhenUsed="1"/>
+    <w:lsdException w:name="Smart Hyperlink" w:semiHidden="1" w:unhideWhenUsed="1"/>
+    <w:lsdException w:name="Hashtag" w:semiHidden="1" w:unhideWhenUsed="1"/>
+    <w:lsdException w:name="Unresolved Mention" w:semiHidden="1" w:unhideWhenUsed="1"/>
+    <w:lsdException w:name="Smart Link" w:semiHidden="1" w:unhideWhenUsed="1"/>
+  </w:latentStyles>
+  <w:style w:type="paragraph" w:default="1" w:styleId="Normal">
+    <w:name w:val="Normal"/>
+    <w:qFormat/>
   </w:style>
   <w:style w:type="paragraph" w:styleId="Heading1">
     <w:name w:val="heading 1"/>
     <w:basedOn w:val="Normal"/>
     <w:next w:val="Normal"/>
+    <w:uiPriority w:val="9"/>
+    <w:qFormat/>
     <w:pPr>
-      <w:keepNext w:val="1"/>
-      <w:keepLines w:val="1"/>
-      <w:pageBreakBefore w:val="0"/>
-      <w:spacing w:after="120" w:before="400" w:lineRule="auto"/>
+      <w:keepNext/>
+      <w:keepLines/>
+      <w:spacing w:before="400" w:after="120"/>
+      <w:outlineLvl w:val="0"/>
     </w:pPr>
     <w:rPr>
       <w:sz w:val="40"/>
@@ -816,14 +1125,17 @@
     <w:name w:val="heading 2"/>
     <w:basedOn w:val="Normal"/>
     <w:next w:val="Normal"/>
+    <w:uiPriority w:val="9"/>
+    <w:semiHidden/>
+    <w:unhideWhenUsed/>
+    <w:qFormat/>
     <w:pPr>
-      <w:keepNext w:val="1"/>
-      <w:keepLines w:val="1"/>
-      <w:pageBreakBefore w:val="0"/>
-      <w:spacing w:after="120" w:before="360" w:lineRule="auto"/>
+      <w:keepNext/>
+      <w:keepLines/>
+      <w:spacing w:before="360" w:after="120"/>
+      <w:outlineLvl w:val="1"/>
     </w:pPr>
     <w:rPr>
-      <w:b w:val="0"/>
       <w:sz w:val="32"/>
       <w:szCs w:val="32"/>
     </w:rPr>
@@ -832,14 +1144,17 @@
     <w:name w:val="heading 3"/>
     <w:basedOn w:val="Normal"/>
     <w:next w:val="Normal"/>
+    <w:uiPriority w:val="9"/>
+    <w:semiHidden/>
+    <w:unhideWhenUsed/>
+    <w:qFormat/>
     <w:pPr>
-      <w:keepNext w:val="1"/>
-      <w:keepLines w:val="1"/>
-      <w:pageBreakBefore w:val="0"/>
-      <w:spacing w:after="80" w:before="320" w:lineRule="auto"/>
+      <w:keepNext/>
+      <w:keepLines/>
+      <w:spacing w:before="320" w:after="80"/>
+      <w:outlineLvl w:val="2"/>
     </w:pPr>
     <w:rPr>
-      <w:b w:val="0"/>
       <w:color w:val="434343"/>
       <w:sz w:val="28"/>
       <w:szCs w:val="28"/>
@@ -849,11 +1164,15 @@
     <w:name w:val="heading 4"/>
     <w:basedOn w:val="Normal"/>
     <w:next w:val="Normal"/>
+    <w:uiPriority w:val="9"/>
+    <w:semiHidden/>
+    <w:unhideWhenUsed/>
+    <w:qFormat/>
     <w:pPr>
-      <w:keepNext w:val="1"/>
-      <w:keepLines w:val="1"/>
-      <w:pageBreakBefore w:val="0"/>
-      <w:spacing w:after="80" w:before="280" w:lineRule="auto"/>
+      <w:keepNext/>
+      <w:keepLines/>
+      <w:spacing w:before="280" w:after="80"/>
+      <w:outlineLvl w:val="3"/>
     </w:pPr>
     <w:rPr>
       <w:color w:val="666666"/>
@@ -865,44 +1184,76 @@
     <w:name w:val="heading 5"/>
     <w:basedOn w:val="Normal"/>
     <w:next w:val="Normal"/>
+    <w:uiPriority w:val="9"/>
+    <w:semiHidden/>
+    <w:unhideWhenUsed/>
+    <w:qFormat/>
     <w:pPr>
-      <w:keepNext w:val="1"/>
-      <w:keepLines w:val="1"/>
-      <w:pageBreakBefore w:val="0"/>
-      <w:spacing w:after="80" w:before="240" w:lineRule="auto"/>
+      <w:keepNext/>
+      <w:keepLines/>
+      <w:spacing w:before="240" w:after="80"/>
+      <w:outlineLvl w:val="4"/>
     </w:pPr>
     <w:rPr>
       <w:color w:val="666666"/>
-      <w:sz w:val="22"/>
-      <w:szCs w:val="22"/>
     </w:rPr>
   </w:style>
   <w:style w:type="paragraph" w:styleId="Heading6">
     <w:name w:val="heading 6"/>
     <w:basedOn w:val="Normal"/>
     <w:next w:val="Normal"/>
+    <w:uiPriority w:val="9"/>
+    <w:semiHidden/>
+    <w:unhideWhenUsed/>
+    <w:qFormat/>
     <w:pPr>
-      <w:keepNext w:val="1"/>
-      <w:keepLines w:val="1"/>
-      <w:pageBreakBefore w:val="0"/>
-      <w:spacing w:after="80" w:before="240" w:lineRule="auto"/>
+      <w:keepNext/>
+      <w:keepLines/>
+      <w:spacing w:before="240" w:after="80"/>
+      <w:outlineLvl w:val="5"/>
     </w:pPr>
     <w:rPr>
-      <w:i w:val="1"/>
+      <w:i/>
       <w:color w:val="666666"/>
-      <w:sz w:val="22"/>
-      <w:szCs w:val="22"/>
     </w:rPr>
+  </w:style>
+  <w:style w:type="character" w:default="1" w:styleId="DefaultParagraphFont">
+    <w:name w:val="Default Paragraph Font"/>
+    <w:uiPriority w:val="1"/>
+    <w:semiHidden/>
+    <w:unhideWhenUsed/>
+  </w:style>
+  <w:style w:type="table" w:default="1" w:styleId="TableNormal">
+    <w:name w:val="Normal Table"/>
+    <w:uiPriority w:val="99"/>
+    <w:semiHidden/>
+    <w:unhideWhenUsed/>
+    <w:tblPr>
+      <w:tblInd w:w="0" w:type="dxa"/>
+      <w:tblCellMar>
+        <w:top w:w="0" w:type="dxa"/>
+        <w:left w:w="108" w:type="dxa"/>
+        <w:bottom w:w="0" w:type="dxa"/>
+        <w:right w:w="108" w:type="dxa"/>
+      </w:tblCellMar>
+    </w:tblPr>
+  </w:style>
+  <w:style w:type="numbering" w:default="1" w:styleId="NoList">
+    <w:name w:val="No List"/>
+    <w:uiPriority w:val="99"/>
+    <w:semiHidden/>
+    <w:unhideWhenUsed/>
   </w:style>
   <w:style w:type="paragraph" w:styleId="Title">
     <w:name w:val="Title"/>
     <w:basedOn w:val="Normal"/>
     <w:next w:val="Normal"/>
+    <w:uiPriority w:val="10"/>
+    <w:qFormat/>
     <w:pPr>
-      <w:keepNext w:val="1"/>
-      <w:keepLines w:val="1"/>
-      <w:pageBreakBefore w:val="0"/>
-      <w:spacing w:after="60" w:before="0" w:lineRule="auto"/>
+      <w:keepNext/>
+      <w:keepLines/>
+      <w:spacing w:after="60"/>
     </w:pPr>
     <w:rPr>
       <w:sz w:val="52"/>
@@ -913,18 +1264,80 @@
     <w:name w:val="Subtitle"/>
     <w:basedOn w:val="Normal"/>
     <w:next w:val="Normal"/>
+    <w:uiPriority w:val="11"/>
+    <w:qFormat/>
     <w:pPr>
-      <w:keepNext w:val="1"/>
-      <w:keepLines w:val="1"/>
-      <w:pageBreakBefore w:val="0"/>
-      <w:spacing w:after="320" w:before="0" w:lineRule="auto"/>
+      <w:keepNext/>
+      <w:keepLines/>
+      <w:spacing w:after="320"/>
     </w:pPr>
     <w:rPr>
-      <w:rFonts w:ascii="Arial" w:cs="Arial" w:eastAsia="Arial" w:hAnsi="Arial"/>
-      <w:i w:val="0"/>
       <w:color w:val="666666"/>
       <w:sz w:val="30"/>
       <w:szCs w:val="30"/>
+    </w:rPr>
+  </w:style>
+  <w:style w:type="paragraph" w:styleId="CommentText">
+    <w:name w:val="annotation text"/>
+    <w:basedOn w:val="Normal"/>
+    <w:link w:val="CommentTextChar"/>
+    <w:uiPriority w:val="99"/>
+    <w:unhideWhenUsed/>
+    <w:pPr>
+      <w:spacing w:line="240" w:lineRule="auto"/>
+    </w:pPr>
+    <w:rPr>
+      <w:sz w:val="20"/>
+      <w:szCs w:val="20"/>
+    </w:rPr>
+  </w:style>
+  <w:style w:type="character" w:customStyle="1" w:styleId="CommentTextChar">
+    <w:name w:val="Comment Text Char"/>
+    <w:basedOn w:val="DefaultParagraphFont"/>
+    <w:link w:val="CommentText"/>
+    <w:uiPriority w:val="99"/>
+    <w:rPr>
+      <w:sz w:val="20"/>
+      <w:szCs w:val="20"/>
+    </w:rPr>
+  </w:style>
+  <w:style w:type="character" w:styleId="CommentReference">
+    <w:name w:val="annotation reference"/>
+    <w:basedOn w:val="DefaultParagraphFont"/>
+    <w:uiPriority w:val="99"/>
+    <w:semiHidden/>
+    <w:unhideWhenUsed/>
+    <w:rPr>
+      <w:sz w:val="16"/>
+      <w:szCs w:val="16"/>
+    </w:rPr>
+  </w:style>
+  <w:style w:type="paragraph" w:styleId="CommentSubject">
+    <w:name w:val="annotation subject"/>
+    <w:basedOn w:val="CommentText"/>
+    <w:next w:val="CommentText"/>
+    <w:link w:val="CommentSubjectChar"/>
+    <w:uiPriority w:val="99"/>
+    <w:semiHidden/>
+    <w:unhideWhenUsed/>
+    <w:rsid w:val="00B75EB8"/>
+    <w:rPr>
+      <w:b/>
+      <w:bCs/>
+    </w:rPr>
+  </w:style>
+  <w:style w:type="character" w:customStyle="1" w:styleId="CommentSubjectChar">
+    <w:name w:val="Comment Subject Char"/>
+    <w:basedOn w:val="CommentTextChar"/>
+    <w:link w:val="CommentSubject"/>
+    <w:uiPriority w:val="99"/>
+    <w:semiHidden/>
+    <w:rsid w:val="00B75EB8"/>
+    <w:rPr>
+      <w:b/>
+      <w:bCs/>
+      <w:sz w:val="20"/>
+      <w:szCs w:val="20"/>
     </w:rPr>
   </w:style>
 </w:styles>

</xml_diff>